<commit_message>
added more methods to Slist
</commit_message>
<xml_diff>
--- a/04_Python/Python3Fundamentals.docx
+++ b/04_Python/Python3Fundamentals.docx
@@ -574,31 +574,89 @@
         </w:rPr>
         <w:t xml:space="preserve"> :</w:t>
       </w:r>
-    </w:p>
-    <w:p>
-      <w:pPr>
-        <w:spacing w:after="0" w:line="240" w:lineRule="auto"/>
-        <w:rPr>
-          <w:sz w:val="20"/>
-        </w:rPr>
-      </w:pPr>
-      <w:r>
-        <w:rPr>
-          <w:sz w:val="20"/>
-        </w:rPr>
-        <w:t xml:space="preserve">    </w:t>
-      </w:r>
+      <w:r>
+        <w:rPr>
+          <w:sz w:val="20"/>
+          <w:shd w:val="clear" w:color="auto" w:fill="FFF2CC" w:themeFill="accent4" w:themeFillTint="33"/>
+        </w:rPr>
+        <w:t xml:space="preserve">       </w:t>
+      </w:r>
+      <w:r>
+        <w:rPr>
+          <w:sz w:val="20"/>
+        </w:rPr>
+        <w:t xml:space="preserve">    continue/break</w:t>
+      </w:r>
+    </w:p>
+    <w:p>
+      <w:pPr>
+        <w:spacing w:after="0" w:line="240" w:lineRule="auto"/>
+        <w:rPr>
+          <w:sz w:val="20"/>
+        </w:rPr>
+      </w:pPr>
       <w:proofErr w:type="gramStart"/>
       <w:r>
         <w:rPr>
-          <w:sz w:val="20"/>
-        </w:rPr>
-        <w:t>continue/break</w:t>
+          <w:b/>
+          <w:sz w:val="20"/>
+          <w:shd w:val="clear" w:color="auto" w:fill="FFF2CC" w:themeFill="accent4" w:themeFillTint="33"/>
+        </w:rPr>
+        <w:t>if</w:t>
       </w:r>
       <w:proofErr w:type="gramEnd"/>
-    </w:p>
-    <w:p>
-      <w:pPr>
+      <w:r>
+        <w:rPr>
+          <w:sz w:val="20"/>
+          <w:shd w:val="clear" w:color="auto" w:fill="FFF2CC" w:themeFill="accent4" w:themeFillTint="33"/>
+        </w:rPr>
+        <w:t xml:space="preserve"> a&lt;b or c&gt;d:</w:t>
+      </w:r>
+      <w:r>
+        <w:rPr>
+          <w:sz w:val="20"/>
+          <w:shd w:val="clear" w:color="auto" w:fill="FFF2CC" w:themeFill="accent4" w:themeFillTint="33"/>
+        </w:rPr>
+        <w:t xml:space="preserve">     </w:t>
+      </w:r>
+      <w:proofErr w:type="spellStart"/>
+      <w:r>
+        <w:rPr>
+          <w:b/>
+          <w:sz w:val="20"/>
+        </w:rPr>
+        <w:t>elif</w:t>
+      </w:r>
+      <w:proofErr w:type="spellEnd"/>
+      <w:r>
+        <w:rPr>
+          <w:sz w:val="20"/>
+        </w:rPr>
+        <w:t xml:space="preserve"> x&gt;3 &amp; x&lt;5:</w:t>
+      </w:r>
+      <w:r>
+        <w:rPr>
+          <w:sz w:val="20"/>
+        </w:rPr>
+        <w:t xml:space="preserve">        </w:t>
+      </w:r>
+      <w:r>
+        <w:rPr>
+          <w:b/>
+          <w:sz w:val="20"/>
+        </w:rPr>
+        <w:t>else</w:t>
+      </w:r>
+      <w:r>
+        <w:rPr>
+          <w:sz w:val="20"/>
+        </w:rPr>
+        <w:t xml:space="preserve">: </w:t>
+      </w:r>
+    </w:p>
+    <w:p>
+      <w:pPr>
+        <w:shd w:val="clear" w:color="auto" w:fill="FFF2CC" w:themeFill="accent4" w:themeFillTint="33"/>
         <w:spacing w:after="0" w:line="240" w:lineRule="auto"/>
         <w:rPr>
           <w:sz w:val="20"/>
@@ -611,20 +669,64 @@
           <w:sz w:val="20"/>
           <w:shd w:val="clear" w:color="auto" w:fill="FFF2CC" w:themeFill="accent4" w:themeFillTint="33"/>
         </w:rPr>
-        <w:t>if</w:t>
+        <w:t>with</w:t>
       </w:r>
       <w:proofErr w:type="gramEnd"/>
       <w:r>
         <w:rPr>
           <w:sz w:val="20"/>
-          <w:shd w:val="clear" w:color="auto" w:fill="FFF2CC" w:themeFill="accent4" w:themeFillTint="33"/>
-        </w:rPr>
-        <w:t xml:space="preserve"> a&lt;b or c&gt;d:</w:t>
-      </w:r>
-    </w:p>
-    <w:p>
-      <w:pPr>
-        <w:spacing w:after="0" w:line="240" w:lineRule="auto"/>
+        </w:rPr>
+        <w:t xml:space="preserve"> open(</w:t>
+      </w:r>
+      <w:proofErr w:type="spellStart"/>
+      <w:r>
+        <w:rPr>
+          <w:sz w:val="20"/>
+        </w:rPr>
+        <w:t>FileName</w:t>
+      </w:r>
+      <w:proofErr w:type="spellEnd"/>
+      <w:r>
+        <w:rPr>
+          <w:sz w:val="20"/>
+        </w:rPr>
+        <w:t xml:space="preserve">, "r") </w:t>
+      </w:r>
+      <w:r>
+        <w:rPr>
+          <w:b/>
+          <w:sz w:val="20"/>
+        </w:rPr>
+        <w:t>as</w:t>
+      </w:r>
+      <w:r>
+        <w:rPr>
+          <w:sz w:val="20"/>
+        </w:rPr>
+        <w:t xml:space="preserve"> </w:t>
+      </w:r>
+      <w:proofErr w:type="spellStart"/>
+      <w:r>
+        <w:rPr>
+          <w:sz w:val="20"/>
+        </w:rPr>
+        <w:t>file_input</w:t>
+      </w:r>
+      <w:proofErr w:type="spellEnd"/>
+      <w:r>
+        <w:rPr>
+          <w:sz w:val="20"/>
+        </w:rPr>
+        <w:t>:</w:t>
+      </w:r>
+    </w:p>
+    <w:p>
+      <w:pPr>
+        <w:pBdr>
+          <w:top w:val="single" w:sz="4" w:space="1" w:color="auto"/>
+        </w:pBdr>
+        <w:spacing w:after="0" w:line="240" w:lineRule="auto"/>
+        <w:ind w:right="90"/>
         <w:rPr>
           <w:sz w:val="20"/>
         </w:rPr>
@@ -633,21 +735,53 @@
       <w:r>
         <w:rPr>
           <w:b/>
-          <w:sz w:val="20"/>
-        </w:rPr>
-        <w:t>elif</w:t>
+          <w:color w:val="FF0000"/>
+          <w:sz w:val="20"/>
+        </w:rPr>
+        <w:t>try</w:t>
       </w:r>
       <w:proofErr w:type="gramEnd"/>
       <w:r>
         <w:rPr>
           <w:sz w:val="20"/>
         </w:rPr>
-        <w:t xml:space="preserve"> x&gt;3 &amp; x&lt;5:</w:t>
-      </w:r>
-    </w:p>
-    <w:p>
-      <w:pPr>
-        <w:spacing w:after="0" w:line="240" w:lineRule="auto"/>
+        <w:t>:</w:t>
+      </w:r>
+    </w:p>
+    <w:p>
+      <w:pPr>
+        <w:spacing w:after="0" w:line="240" w:lineRule="auto"/>
+        <w:ind w:right="90"/>
+        <w:rPr>
+          <w:i/>
+          <w:sz w:val="20"/>
+        </w:rPr>
+      </w:pPr>
+      <w:r>
+        <w:rPr>
+          <w:sz w:val="20"/>
+        </w:rPr>
+        <w:t xml:space="preserve">       </w:t>
+      </w:r>
+      <w:r>
+        <w:rPr>
+          <w:i/>
+          <w:sz w:val="16"/>
+        </w:rPr>
+        <w:t>exp</w:t>
+      </w:r>
+      <w:r>
+        <w:rPr>
+          <w:i/>
+          <w:sz w:val="16"/>
+        </w:rPr>
+        <w:t xml:space="preserve">ression1 </w:t>
+      </w:r>
+    </w:p>
+    <w:p>
+      <w:pPr>
+        <w:spacing w:after="0" w:line="240" w:lineRule="auto"/>
+        <w:ind w:right="90"/>
         <w:rPr>
           <w:sz w:val="20"/>
         </w:rPr>
@@ -656,16 +790,17 @@
       <w:r>
         <w:rPr>
           <w:b/>
-          <w:sz w:val="20"/>
-        </w:rPr>
-        <w:t>else</w:t>
+          <w:color w:val="FF0000"/>
+          <w:sz w:val="20"/>
+        </w:rPr>
+        <w:t>except</w:t>
       </w:r>
       <w:proofErr w:type="gramEnd"/>
       <w:r>
         <w:rPr>
           <w:sz w:val="20"/>
         </w:rPr>
-        <w:t xml:space="preserve">: </w:t>
+        <w:t>:</w:t>
       </w:r>
     </w:p>
     <w:p>
@@ -673,68 +808,81 @@
         <w:pBdr>
           <w:bottom w:val="single" w:sz="4" w:space="1" w:color="auto"/>
         </w:pBdr>
-        <w:shd w:val="clear" w:color="auto" w:fill="FFF2CC" w:themeFill="accent4" w:themeFillTint="33"/>
-        <w:spacing w:after="0" w:line="240" w:lineRule="auto"/>
-        <w:rPr>
-          <w:sz w:val="20"/>
-        </w:rPr>
-      </w:pPr>
-      <w:proofErr w:type="gramStart"/>
-      <w:r>
-        <w:rPr>
-          <w:b/>
-          <w:sz w:val="20"/>
-          <w:shd w:val="clear" w:color="auto" w:fill="FFF2CC" w:themeFill="accent4" w:themeFillTint="33"/>
-        </w:rPr>
-        <w:t>with</w:t>
-      </w:r>
-      <w:proofErr w:type="gramEnd"/>
-      <w:r>
-        <w:rPr>
-          <w:sz w:val="20"/>
-        </w:rPr>
-        <w:t xml:space="preserve"> open(</w:t>
-      </w:r>
-      <w:proofErr w:type="spellStart"/>
-      <w:r>
-        <w:rPr>
-          <w:sz w:val="20"/>
-        </w:rPr>
-        <w:t>FileName</w:t>
-      </w:r>
-      <w:proofErr w:type="spellEnd"/>
-      <w:r>
-        <w:rPr>
-          <w:sz w:val="20"/>
-        </w:rPr>
-        <w:t xml:space="preserve">, "r") </w:t>
-      </w:r>
-      <w:r>
-        <w:rPr>
-          <w:b/>
-          <w:sz w:val="20"/>
-        </w:rPr>
-        <w:t>as</w:t>
-      </w:r>
-      <w:r>
-        <w:rPr>
-          <w:sz w:val="20"/>
-        </w:rPr>
-        <w:t xml:space="preserve"> </w:t>
-      </w:r>
-      <w:proofErr w:type="spellStart"/>
-      <w:r>
-        <w:rPr>
-          <w:sz w:val="20"/>
-        </w:rPr>
-        <w:t>file_input</w:t>
-      </w:r>
-      <w:proofErr w:type="spellEnd"/>
-      <w:r>
-        <w:rPr>
-          <w:sz w:val="20"/>
-        </w:rPr>
-        <w:t>:</w:t>
+        <w:spacing w:after="0" w:line="240" w:lineRule="auto"/>
+        <w:ind w:right="90"/>
+        <w:rPr>
+          <w:i/>
+          <w:sz w:val="16"/>
+        </w:rPr>
+      </w:pPr>
+      <w:r>
+        <w:rPr>
+          <w:i/>
+          <w:sz w:val="16"/>
+        </w:rPr>
+        <w:t xml:space="preserve">        </w:t>
+      </w:r>
+      <w:proofErr w:type="spellStart"/>
+      <w:r>
+        <w:rPr>
+          <w:i/>
+          <w:sz w:val="16"/>
+        </w:rPr>
+        <w:t>ErrorName</w:t>
+      </w:r>
+      <w:proofErr w:type="spellEnd"/>
+      <w:r>
+        <w:rPr>
+          <w:i/>
+          <w:sz w:val="16"/>
+        </w:rPr>
+        <w:t xml:space="preserve">: </w:t>
+      </w:r>
+      <w:r>
+        <w:rPr>
+          <w:i/>
+          <w:sz w:val="16"/>
+        </w:rPr>
+        <w:t>expression2</w:t>
+      </w:r>
+      <w:r>
+        <w:rPr>
+          <w:i/>
+          <w:sz w:val="16"/>
+        </w:rPr>
+        <w:t xml:space="preserve">          (</w:t>
+      </w:r>
+      <w:proofErr w:type="spellStart"/>
+      <w:r>
+        <w:rPr>
+          <w:i/>
+          <w:sz w:val="16"/>
+        </w:rPr>
+        <w:t>IOError</w:t>
+      </w:r>
+      <w:proofErr w:type="spellEnd"/>
+      <w:r>
+        <w:rPr>
+          <w:i/>
+          <w:sz w:val="16"/>
+        </w:rPr>
+        <w:t xml:space="preserve">, </w:t>
+      </w:r>
+      <w:proofErr w:type="spellStart"/>
+      <w:r>
+        <w:rPr>
+          <w:i/>
+          <w:sz w:val="16"/>
+        </w:rPr>
+        <w:t>ValueError</w:t>
+      </w:r>
+      <w:proofErr w:type="spellEnd"/>
+      <w:r>
+        <w:rPr>
+          <w:i/>
+          <w:sz w:val="16"/>
+        </w:rPr>
+        <w:t>…)</w:t>
       </w:r>
     </w:p>
     <w:p>
@@ -3028,12 +3176,12 @@
           <wp:anchor distT="0" distB="0" distL="114300" distR="114300" simplePos="0" relativeHeight="251659264" behindDoc="0" locked="0" layoutInCell="1" allowOverlap="1" wp14:anchorId="065754D6" wp14:editId="5F5E4745">
             <wp:simplePos x="0" y="0"/>
             <wp:positionH relativeFrom="column">
-              <wp:posOffset>306705</wp:posOffset>
+              <wp:posOffset>307975</wp:posOffset>
             </wp:positionH>
             <wp:positionV relativeFrom="paragraph">
-              <wp:posOffset>267970</wp:posOffset>
+              <wp:posOffset>193675</wp:posOffset>
             </wp:positionV>
-            <wp:extent cx="1583690" cy="762000"/>
+            <wp:extent cx="1511300" cy="727075"/>
             <wp:effectExtent l="0" t="0" r="0" b="0"/>
             <wp:wrapTopAndBottom/>
             <wp:docPr id="2" name="Picture 2"/>
@@ -3062,7 +3210,7 @@
                   <pic:spPr>
                     <a:xfrm>
                       <a:off x="0" y="0"/>
-                      <a:ext cx="1583690" cy="762000"/>
+                      <a:ext cx="1511300" cy="727075"/>
                     </a:xfrm>
                     <a:prstGeom prst="rect">
                       <a:avLst/>
@@ -3173,8 +3321,6 @@
           <w:sz w:val="16"/>
         </w:rPr>
       </w:pPr>
-      <w:bookmarkStart w:id="0" w:name="_GoBack"/>
-      <w:bookmarkEnd w:id="0"/>
       <w:proofErr w:type="gramStart"/>
       <w:r>
         <w:rPr>
@@ -3196,24 +3342,8 @@
           <w:i/>
           <w:sz w:val="16"/>
         </w:rPr>
-        <w:t xml:space="preserve"> element</w:t>
-      </w:r>
-      <w:r>
-        <w:rPr>
-          <w:i/>
-          <w:sz w:val="16"/>
-        </w:rPr>
-        <w:t xml:space="preserve">             N[::-1]=</w:t>
-      </w:r>
-      <w:proofErr w:type="spellStart"/>
-      <w:r>
-        <w:rPr>
-          <w:i/>
-          <w:sz w:val="16"/>
-        </w:rPr>
-        <w:t>reversed</w:t>
-      </w:r>
-      <w:proofErr w:type="spellEnd"/>
+        <w:t xml:space="preserve"> element             N[::-1]=reversed</w:t>
+      </w:r>
     </w:p>
     <w:p>
       <w:pPr>
@@ -7393,7 +7523,14 @@
           <w:i/>
           <w:sz w:val="16"/>
         </w:rPr>
-        <w:t xml:space="preserve">      </w:t>
+        <w:t xml:space="preserve">  </w:t>
+      </w:r>
+      <w:r>
+        <w:rPr>
+          <w:i/>
+          <w:sz w:val="16"/>
+        </w:rPr>
+        <w:t xml:space="preserve"> </w:t>
       </w:r>
       <w:proofErr w:type="spellStart"/>
       <w:r>
@@ -9231,6 +9368,51 @@
         </w:rPr>
         <w:t xml:space="preserve"> commands</w:t>
       </w:r>
+      <w:r>
+        <w:rPr>
+          <w:sz w:val="20"/>
+        </w:rPr>
+        <w:t xml:space="preserve">     </w:t>
+      </w:r>
+      <w:r>
+        <w:rPr>
+          <w:sz w:val="20"/>
+        </w:rPr>
+        <w:sym w:font="Wingdings" w:char="F0E0"/>
+      </w:r>
+      <w:r>
+        <w:rPr>
+          <w:sz w:val="20"/>
+        </w:rPr>
+        <w:t xml:space="preserve"> </w:t>
+      </w:r>
+      <w:proofErr w:type="spellStart"/>
+      <w:r>
+        <w:rPr>
+          <w:b/>
+          <w:sz w:val="20"/>
+        </w:rPr>
+        <w:t>Slist</w:t>
+      </w:r>
+      <w:proofErr w:type="spellEnd"/>
+      <w:r>
+        <w:rPr>
+          <w:sz w:val="20"/>
+        </w:rPr>
+        <w:t xml:space="preserve"> =</w:t>
+      </w:r>
+      <w:r>
+        <w:rPr>
+          <w:sz w:val="20"/>
+        </w:rPr>
+        <w:t xml:space="preserve"> </w:t>
+      </w:r>
+      <w:r>
+        <w:rPr>
+          <w:sz w:val="18"/>
+        </w:rPr>
+        <w:t>Special list type</w:t>
+      </w:r>
     </w:p>
     <w:p>
       <w:pPr>
@@ -9245,7 +9427,7 @@
           <w:b/>
           <w:sz w:val="20"/>
         </w:rPr>
-        <w:t>a</w:t>
+        <w:t>s</w:t>
       </w:r>
       <w:proofErr w:type="gramStart"/>
       <w:r>
@@ -9269,346 +9451,1629 @@
           <w:b/>
           <w:sz w:val="20"/>
         </w:rPr>
-        <w:t>ls</w:t>
+        <w:t>( shell</w:t>
       </w:r>
       <w:proofErr w:type="gramEnd"/>
       <w:r>
         <w:rPr>
-          <w:sz w:val="20"/>
-        </w:rPr>
-        <w:t xml:space="preserve">                      </w:t>
-      </w:r>
-      <w:r>
-        <w:rPr>
-          <w:sz w:val="20"/>
+          <w:b/>
+          <w:sz w:val="20"/>
+        </w:rPr>
+        <w:t xml:space="preserve"> </w:t>
+      </w:r>
+      <w:proofErr w:type="spellStart"/>
+      <w:r>
+        <w:rPr>
+          <w:b/>
+          <w:sz w:val="20"/>
+        </w:rPr>
+        <w:t>exp</w:t>
+      </w:r>
+      <w:proofErr w:type="spellEnd"/>
+      <w:r>
+        <w:rPr>
+          <w:b/>
+          <w:sz w:val="20"/>
+        </w:rPr>
+        <w:t xml:space="preserve"> </w:t>
+      </w:r>
+      <w:r>
+        <w:rPr>
+          <w:sz w:val="20"/>
+        </w:rPr>
+        <w:t xml:space="preserve"> </w:t>
+      </w:r>
+      <w:r>
+        <w:rPr>
+          <w:b/>
+          <w:sz w:val="20"/>
+        </w:rPr>
+        <w:t>{</w:t>
+      </w:r>
+      <w:proofErr w:type="spellStart"/>
+      <w:r>
+        <w:rPr>
+          <w:b/>
+          <w:sz w:val="20"/>
+        </w:rPr>
+        <w:t>py_var</w:t>
+      </w:r>
+      <w:proofErr w:type="spellEnd"/>
+      <w:r>
+        <w:rPr>
+          <w:b/>
+          <w:sz w:val="20"/>
+        </w:rPr>
+        <w:t>}</w:t>
+      </w:r>
+      <w:r>
+        <w:rPr>
+          <w:b/>
+          <w:sz w:val="20"/>
+        </w:rPr>
+        <w:t xml:space="preserve"> </w:t>
+      </w:r>
+      <w:r>
+        <w:rPr>
+          <w:sz w:val="20"/>
+        </w:rPr>
+        <w:t>or</w:t>
+      </w:r>
+      <w:r>
+        <w:rPr>
+          <w:b/>
+          <w:sz w:val="20"/>
+        </w:rPr>
+        <w:t xml:space="preserve"> $</w:t>
+      </w:r>
+      <w:proofErr w:type="spellStart"/>
+      <w:r>
+        <w:rPr>
+          <w:b/>
+          <w:sz w:val="20"/>
+        </w:rPr>
+        <w:t>py_var</w:t>
+      </w:r>
+      <w:proofErr w:type="spellEnd"/>
+      <w:r>
+        <w:rPr>
+          <w:b/>
+          <w:sz w:val="20"/>
+        </w:rPr>
+        <w:t xml:space="preserve"> </w:t>
+      </w:r>
+      <w:r>
+        <w:rPr>
+          <w:b/>
+          <w:sz w:val="20"/>
+        </w:rPr>
+        <w:t>)</w:t>
+      </w:r>
+      <w:r>
+        <w:rPr>
+          <w:sz w:val="20"/>
+        </w:rPr>
+        <w:t xml:space="preserve">  </w:t>
+      </w:r>
+    </w:p>
+    <w:p>
+      <w:pPr>
+        <w:spacing w:after="0" w:line="240" w:lineRule="auto"/>
+        <w:ind w:right="90"/>
+        <w:jc w:val="right"/>
+        <w:rPr>
+          <w:sz w:val="16"/>
+        </w:rPr>
+      </w:pPr>
+      <w:r>
+        <w:rPr>
+          <w:sz w:val="16"/>
+        </w:rPr>
+        <w:t xml:space="preserve">        </w:t>
+      </w:r>
+      <w:r>
+        <w:rPr>
+          <w:sz w:val="16"/>
+        </w:rPr>
+        <w:t xml:space="preserve">                   ! </w:t>
+      </w:r>
+      <w:proofErr w:type="gramStart"/>
+      <w:r>
+        <w:rPr>
+          <w:sz w:val="16"/>
+        </w:rPr>
+        <w:t>echo</w:t>
+      </w:r>
+      <w:proofErr w:type="gramEnd"/>
+      <w:r>
+        <w:rPr>
+          <w:sz w:val="16"/>
+        </w:rPr>
+        <w:t xml:space="preserve"> {list(</w:t>
+      </w:r>
+      <w:proofErr w:type="spellStart"/>
+      <w:r>
+        <w:rPr>
+          <w:sz w:val="16"/>
+        </w:rPr>
+        <w:t>df.columns</w:t>
+      </w:r>
+      <w:proofErr w:type="spellEnd"/>
+      <w:r>
+        <w:rPr>
+          <w:sz w:val="16"/>
+        </w:rPr>
+        <w:t>)} &gt; cols.txt</w:t>
+      </w:r>
+    </w:p>
+    <w:p>
+      <w:pPr>
+        <w:spacing w:after="0" w:line="240" w:lineRule="auto"/>
+        <w:ind w:right="90"/>
+        <w:rPr>
+          <w:sz w:val="20"/>
+        </w:rPr>
+      </w:pPr>
+      <w:proofErr w:type="spellStart"/>
+      <w:r>
+        <w:rPr>
+          <w:sz w:val="20"/>
+        </w:rPr>
+        <w:t>s</w:t>
+      </w:r>
+      <w:r>
+        <w:rPr>
+          <w:b/>
+          <w:sz w:val="20"/>
+        </w:rPr>
+        <w:t>.l</w:t>
+      </w:r>
+      <w:proofErr w:type="spellEnd"/>
+      <w:r>
+        <w:rPr>
+          <w:sz w:val="20"/>
+        </w:rPr>
+        <w:t xml:space="preserve"> (or </w:t>
+      </w:r>
+      <w:r>
+        <w:rPr>
+          <w:b/>
+          <w:sz w:val="20"/>
+        </w:rPr>
+        <w:t>.list</w:t>
+      </w:r>
+      <w:proofErr w:type="gramStart"/>
+      <w:r>
+        <w:rPr>
+          <w:sz w:val="20"/>
+        </w:rPr>
+        <w:t>)</w:t>
+      </w:r>
+      <w:r>
+        <w:rPr>
+          <w:sz w:val="20"/>
+        </w:rPr>
+        <w:t>=</w:t>
+      </w:r>
+      <w:proofErr w:type="gramEnd"/>
+      <w:r>
+        <w:rPr>
+          <w:sz w:val="20"/>
+        </w:rPr>
+        <w:t xml:space="preserve">as </w:t>
+      </w:r>
+      <w:r>
+        <w:rPr>
+          <w:b/>
+          <w:sz w:val="20"/>
+        </w:rPr>
+        <w:t>list</w:t>
+      </w:r>
+      <w:r>
+        <w:rPr>
+          <w:sz w:val="20"/>
+        </w:rPr>
+        <w:t xml:space="preserve"> of strings</w:t>
+      </w:r>
+    </w:p>
+    <w:p>
+      <w:pPr>
+        <w:spacing w:after="0" w:line="240" w:lineRule="auto"/>
+        <w:ind w:right="90"/>
+        <w:rPr>
+          <w:sz w:val="20"/>
+        </w:rPr>
+      </w:pPr>
+      <w:proofErr w:type="spellStart"/>
+      <w:r>
+        <w:rPr>
+          <w:sz w:val="20"/>
+        </w:rPr>
+        <w:t>s</w:t>
+      </w:r>
+      <w:r>
+        <w:rPr>
+          <w:b/>
+          <w:sz w:val="20"/>
+        </w:rPr>
+        <w:t>.n</w:t>
+      </w:r>
+      <w:proofErr w:type="spellEnd"/>
+      <w:r>
+        <w:rPr>
+          <w:sz w:val="20"/>
+        </w:rPr>
+        <w:t xml:space="preserve"> (or </w:t>
+      </w:r>
+      <w:r>
+        <w:rPr>
+          <w:b/>
+          <w:sz w:val="20"/>
+        </w:rPr>
+        <w:t>.</w:t>
+      </w:r>
+      <w:proofErr w:type="spellStart"/>
+      <w:r>
+        <w:rPr>
+          <w:b/>
+          <w:sz w:val="20"/>
+        </w:rPr>
+        <w:t>nlstr</w:t>
+      </w:r>
+      <w:proofErr w:type="spellEnd"/>
+      <w:proofErr w:type="gramStart"/>
+      <w:r>
+        <w:rPr>
+          <w:sz w:val="20"/>
+        </w:rPr>
+        <w:t>)</w:t>
+      </w:r>
+      <w:r>
+        <w:rPr>
+          <w:sz w:val="20"/>
+        </w:rPr>
+        <w:t>=</w:t>
+      </w:r>
+      <w:proofErr w:type="gramEnd"/>
+      <w:r>
+        <w:rPr>
+          <w:sz w:val="20"/>
+        </w:rPr>
+        <w:t xml:space="preserve">as </w:t>
+      </w:r>
+      <w:r>
+        <w:rPr>
+          <w:b/>
+          <w:sz w:val="20"/>
+        </w:rPr>
+        <w:t>one</w:t>
+      </w:r>
+      <w:r>
+        <w:rPr>
+          <w:sz w:val="20"/>
+        </w:rPr>
+        <w:t xml:space="preserve"> </w:t>
+      </w:r>
+      <w:r>
+        <w:rPr>
+          <w:sz w:val="20"/>
+        </w:rPr>
+        <w:t>string</w:t>
+      </w:r>
+      <w:r>
+        <w:rPr>
+          <w:sz w:val="20"/>
+        </w:rPr>
+        <w:t xml:space="preserve"> with </w:t>
+      </w:r>
+      <w:r>
+        <w:rPr>
+          <w:sz w:val="20"/>
+        </w:rPr>
+        <w:t>newline-</w:t>
+      </w:r>
+      <w:proofErr w:type="spellStart"/>
+      <w:r>
+        <w:rPr>
+          <w:sz w:val="20"/>
+        </w:rPr>
+        <w:t>sep</w:t>
+      </w:r>
+      <w:proofErr w:type="spellEnd"/>
+    </w:p>
+    <w:p>
+      <w:pPr>
+        <w:spacing w:after="0" w:line="240" w:lineRule="auto"/>
+        <w:ind w:right="90"/>
+        <w:rPr>
+          <w:sz w:val="20"/>
+        </w:rPr>
+      </w:pPr>
+      <w:proofErr w:type="spellStart"/>
+      <w:r>
+        <w:rPr>
+          <w:sz w:val="20"/>
+        </w:rPr>
+        <w:t>s</w:t>
+      </w:r>
+      <w:r>
+        <w:rPr>
+          <w:b/>
+          <w:sz w:val="20"/>
+        </w:rPr>
+        <w:t>.s</w:t>
+      </w:r>
+      <w:proofErr w:type="spellEnd"/>
+      <w:r>
+        <w:rPr>
+          <w:sz w:val="20"/>
+        </w:rPr>
+        <w:t xml:space="preserve"> (or </w:t>
+      </w:r>
+      <w:r>
+        <w:rPr>
+          <w:b/>
+          <w:sz w:val="20"/>
+        </w:rPr>
+        <w:t>.</w:t>
+      </w:r>
+      <w:proofErr w:type="spellStart"/>
+      <w:r>
+        <w:rPr>
+          <w:b/>
+          <w:sz w:val="20"/>
+        </w:rPr>
+        <w:t>spstr</w:t>
+      </w:r>
+      <w:proofErr w:type="spellEnd"/>
+      <w:proofErr w:type="gramStart"/>
+      <w:r>
+        <w:rPr>
+          <w:sz w:val="20"/>
+        </w:rPr>
+        <w:t>)=</w:t>
+      </w:r>
+      <w:proofErr w:type="gramEnd"/>
+      <w:r>
+        <w:rPr>
+          <w:sz w:val="20"/>
+        </w:rPr>
+        <w:t xml:space="preserve">as </w:t>
+      </w:r>
+      <w:r>
+        <w:rPr>
+          <w:b/>
+          <w:sz w:val="20"/>
+        </w:rPr>
+        <w:t>one</w:t>
+      </w:r>
+      <w:r>
+        <w:rPr>
+          <w:sz w:val="20"/>
+        </w:rPr>
+        <w:t xml:space="preserve"> string with </w:t>
+      </w:r>
+      <w:r>
+        <w:rPr>
+          <w:sz w:val="20"/>
+        </w:rPr>
+        <w:t>space-</w:t>
+      </w:r>
+      <w:proofErr w:type="spellStart"/>
+      <w:r>
+        <w:rPr>
+          <w:sz w:val="20"/>
+        </w:rPr>
+        <w:t>sep</w:t>
+      </w:r>
+      <w:proofErr w:type="spellEnd"/>
+    </w:p>
+    <w:p>
+      <w:pPr>
+        <w:spacing w:after="0" w:line="240" w:lineRule="auto"/>
+        <w:ind w:right="90"/>
+        <w:rPr>
+          <w:sz w:val="20"/>
+        </w:rPr>
+      </w:pPr>
+      <w:proofErr w:type="spellStart"/>
+      <w:proofErr w:type="gramStart"/>
+      <w:r>
+        <w:rPr>
+          <w:sz w:val="20"/>
+        </w:rPr>
+        <w:t>s.</w:t>
+      </w:r>
+      <w:r>
+        <w:rPr>
+          <w:b/>
+          <w:sz w:val="20"/>
+        </w:rPr>
+        <w:t>fields</w:t>
+      </w:r>
+      <w:proofErr w:type="spellEnd"/>
+      <w:r>
+        <w:rPr>
+          <w:sz w:val="20"/>
+        </w:rPr>
+        <w:t>(</w:t>
+      </w:r>
+      <w:proofErr w:type="gramEnd"/>
+      <w:r>
+        <w:rPr>
+          <w:sz w:val="20"/>
+        </w:rPr>
+        <w:t>)=</w:t>
+      </w:r>
+      <w:r>
+        <w:rPr>
+          <w:sz w:val="18"/>
+        </w:rPr>
+        <w:t xml:space="preserve">white-space </w:t>
+      </w:r>
+      <w:proofErr w:type="spellStart"/>
+      <w:r>
+        <w:rPr>
+          <w:sz w:val="18"/>
+        </w:rPr>
+        <w:t>sep</w:t>
+      </w:r>
+      <w:proofErr w:type="spellEnd"/>
+      <w:r>
+        <w:rPr>
+          <w:sz w:val="18"/>
+        </w:rPr>
+        <w:t xml:space="preserve"> </w:t>
+      </w:r>
+      <w:r>
+        <w:rPr>
+          <w:sz w:val="20"/>
+        </w:rPr>
+        <w:t>fields from string list</w:t>
+      </w:r>
+    </w:p>
+    <w:p>
+      <w:pPr>
+        <w:spacing w:after="0" w:line="240" w:lineRule="auto"/>
+        <w:ind w:right="90"/>
+        <w:rPr>
+          <w:sz w:val="20"/>
+        </w:rPr>
+      </w:pPr>
+      <w:proofErr w:type="spellStart"/>
+      <w:proofErr w:type="gramStart"/>
+      <w:r>
+        <w:rPr>
+          <w:sz w:val="20"/>
+        </w:rPr>
+        <w:t>s.</w:t>
+      </w:r>
+      <w:r>
+        <w:rPr>
+          <w:b/>
+          <w:sz w:val="20"/>
+        </w:rPr>
+        <w:t>grep</w:t>
+      </w:r>
+      <w:proofErr w:type="spellEnd"/>
+      <w:r>
+        <w:rPr>
+          <w:sz w:val="20"/>
+        </w:rPr>
+        <w:t>(</w:t>
+      </w:r>
+      <w:proofErr w:type="gramEnd"/>
+      <w:r>
+        <w:rPr>
+          <w:sz w:val="20"/>
+        </w:rPr>
+        <w:t>"</w:t>
+      </w:r>
+      <w:r>
+        <w:rPr>
+          <w:sz w:val="18"/>
+        </w:rPr>
+        <w:t>pattern</w:t>
+      </w:r>
+      <w:r>
+        <w:rPr>
+          <w:sz w:val="20"/>
+        </w:rPr>
+        <w:t xml:space="preserve">")=return </w:t>
+      </w:r>
+      <w:proofErr w:type="spellStart"/>
+      <w:r>
+        <w:rPr>
+          <w:sz w:val="20"/>
+        </w:rPr>
+        <w:t>str</w:t>
+      </w:r>
+      <w:proofErr w:type="spellEnd"/>
+      <w:r>
+        <w:rPr>
+          <w:sz w:val="20"/>
+        </w:rPr>
+        <w:t xml:space="preserve"> marching pattern</w:t>
+      </w:r>
+    </w:p>
+    <w:p>
+      <w:pPr>
+        <w:spacing w:after="0" w:line="240" w:lineRule="auto"/>
+        <w:ind w:right="90"/>
+        <w:rPr>
+          <w:sz w:val="20"/>
+        </w:rPr>
+      </w:pPr>
+      <w:proofErr w:type="spellStart"/>
+      <w:proofErr w:type="gramStart"/>
+      <w:r>
+        <w:rPr>
+          <w:sz w:val="20"/>
+        </w:rPr>
+        <w:t>s.</w:t>
+      </w:r>
+      <w:r>
+        <w:rPr>
+          <w:b/>
+          <w:sz w:val="20"/>
+        </w:rPr>
+        <w:t>sort</w:t>
+      </w:r>
+      <w:proofErr w:type="spellEnd"/>
+      <w:r>
+        <w:rPr>
+          <w:sz w:val="20"/>
+        </w:rPr>
+        <w:t>(</w:t>
+      </w:r>
+      <w:proofErr w:type="spellStart"/>
+      <w:proofErr w:type="gramEnd"/>
+      <w:r>
+        <w:rPr>
+          <w:sz w:val="18"/>
+        </w:rPr>
+        <w:t>N,num</w:t>
+      </w:r>
+      <w:proofErr w:type="spellEnd"/>
+      <w:r>
+        <w:rPr>
+          <w:sz w:val="18"/>
+        </w:rPr>
+        <w:t>=True</w:t>
+      </w:r>
+      <w:r>
+        <w:rPr>
+          <w:sz w:val="20"/>
+        </w:rPr>
+        <w:t>)</w:t>
+      </w:r>
+      <w:r>
+        <w:rPr>
+          <w:sz w:val="20"/>
+        </w:rPr>
+        <w:t xml:space="preserve">=sort on field N </w:t>
+      </w:r>
+      <w:proofErr w:type="spellStart"/>
+      <w:r>
+        <w:rPr>
+          <w:sz w:val="18"/>
+        </w:rPr>
+        <w:t>numericaly</w:t>
+      </w:r>
+      <w:proofErr w:type="spellEnd"/>
+    </w:p>
+    <w:p>
+      <w:pPr>
+        <w:spacing w:after="0" w:line="240" w:lineRule="auto"/>
+        <w:ind w:right="90"/>
+        <w:rPr>
+          <w:sz w:val="20"/>
+        </w:rPr>
+      </w:pPr>
+      <w:proofErr w:type="spellStart"/>
+      <w:proofErr w:type="gramStart"/>
+      <w:r>
+        <w:rPr>
+          <w:sz w:val="20"/>
+        </w:rPr>
+        <w:t>s.</w:t>
+      </w:r>
+      <w:r>
+        <w:rPr>
+          <w:b/>
+          <w:sz w:val="20"/>
+        </w:rPr>
+        <w:t>reverse</w:t>
+      </w:r>
+      <w:proofErr w:type="spellEnd"/>
+      <w:r>
+        <w:rPr>
+          <w:sz w:val="20"/>
+        </w:rPr>
+        <w:t>(</w:t>
+      </w:r>
+      <w:proofErr w:type="gramEnd"/>
+      <w:r>
+        <w:rPr>
+          <w:sz w:val="20"/>
+        </w:rPr>
+        <w:t>)</w:t>
+      </w:r>
+      <w:r>
+        <w:rPr>
+          <w:sz w:val="20"/>
+        </w:rPr>
+        <w:t>=in place reverse</w:t>
+      </w:r>
+    </w:p>
+    <w:p>
+      <w:pPr>
+        <w:pBdr>
+          <w:top w:val="single" w:sz="4" w:space="1" w:color="auto"/>
+        </w:pBdr>
+        <w:shd w:val="clear" w:color="auto" w:fill="FFF2CC" w:themeFill="accent4" w:themeFillTint="33"/>
+        <w:spacing w:after="0" w:line="240" w:lineRule="auto"/>
+        <w:ind w:right="90"/>
+        <w:rPr>
+          <w:sz w:val="20"/>
+          <w:lang w:val="es-ES"/>
+        </w:rPr>
+      </w:pPr>
+      <w:r>
+        <w:rPr>
+          <w:b/>
+          <w:sz w:val="20"/>
+        </w:rPr>
+        <w:t>%</w:t>
+      </w:r>
+      <w:r>
+        <w:rPr>
+          <w:sz w:val="20"/>
+        </w:rPr>
+        <w:t>=</w:t>
+      </w:r>
+      <w:r>
+        <w:rPr>
+          <w:b/>
+          <w:sz w:val="20"/>
+        </w:rPr>
+        <w:t>Magic</w:t>
+      </w:r>
+      <w:r>
+        <w:rPr>
+          <w:sz w:val="20"/>
+        </w:rPr>
+        <w:t xml:space="preserve"> </w:t>
+      </w:r>
+      <w:proofErr w:type="spellStart"/>
+      <w:r>
+        <w:rPr>
+          <w:b/>
+          <w:sz w:val="20"/>
+        </w:rPr>
+        <w:t>cmd</w:t>
+      </w:r>
+      <w:proofErr w:type="spellEnd"/>
+      <w:r>
+        <w:rPr>
+          <w:sz w:val="20"/>
+        </w:rPr>
+        <w:t xml:space="preserve">       %</w:t>
+      </w:r>
+      <w:proofErr w:type="spellStart"/>
+      <w:r>
+        <w:rPr>
+          <w:sz w:val="20"/>
+        </w:rPr>
+        <w:t>lsma</w:t>
+      </w:r>
+      <w:r>
+        <w:rPr>
+          <w:sz w:val="20"/>
+          <w:lang w:val="es-ES"/>
+        </w:rPr>
+        <w:t>gic</w:t>
+      </w:r>
+      <w:proofErr w:type="spellEnd"/>
+      <w:r>
+        <w:rPr>
+          <w:sz w:val="20"/>
+          <w:lang w:val="es-ES"/>
+        </w:rPr>
+        <w:t xml:space="preserve">          %</w:t>
+      </w:r>
+      <w:proofErr w:type="spellStart"/>
+      <w:r>
+        <w:rPr>
+          <w:sz w:val="20"/>
+          <w:lang w:val="es-ES"/>
+        </w:rPr>
+        <w:t>automagic</w:t>
+      </w:r>
+      <w:proofErr w:type="spellEnd"/>
+    </w:p>
+    <w:p>
+      <w:pPr>
+        <w:spacing w:after="0" w:line="240" w:lineRule="auto"/>
+        <w:ind w:right="90"/>
+        <w:rPr>
+          <w:sz w:val="20"/>
+          <w:lang w:val="es-ES"/>
+        </w:rPr>
+      </w:pPr>
+      <w:r>
+        <w:rPr>
+          <w:sz w:val="20"/>
+          <w:lang w:val="es-ES"/>
+        </w:rPr>
+        <w:t>%cd    %</w:t>
+      </w:r>
+      <w:proofErr w:type="spellStart"/>
+      <w:r>
+        <w:rPr>
+          <w:sz w:val="20"/>
+          <w:lang w:val="es-ES"/>
+        </w:rPr>
+        <w:t>quickref</w:t>
+      </w:r>
+      <w:proofErr w:type="spellEnd"/>
+      <w:r>
+        <w:rPr>
+          <w:sz w:val="20"/>
+          <w:lang w:val="es-ES"/>
+        </w:rPr>
+        <w:t xml:space="preserve">         %</w:t>
+      </w:r>
+      <w:proofErr w:type="spellStart"/>
+      <w:r>
+        <w:rPr>
+          <w:sz w:val="20"/>
+          <w:lang w:val="es-ES"/>
+        </w:rPr>
+        <w:t>xdel</w:t>
+      </w:r>
+      <w:proofErr w:type="spellEnd"/>
+      <w:r>
+        <w:rPr>
+          <w:sz w:val="20"/>
+          <w:lang w:val="es-ES"/>
+        </w:rPr>
+        <w:t xml:space="preserve"> vs del       %</w:t>
+      </w:r>
+      <w:proofErr w:type="spellStart"/>
+      <w:r>
+        <w:rPr>
+          <w:sz w:val="20"/>
+          <w:lang w:val="es-ES"/>
+        </w:rPr>
+        <w:t>reset</w:t>
+      </w:r>
+      <w:proofErr w:type="spellEnd"/>
+    </w:p>
+    <w:p>
+      <w:pPr>
+        <w:spacing w:after="0" w:line="240" w:lineRule="auto"/>
+        <w:ind w:right="90"/>
+        <w:rPr>
+          <w:sz w:val="20"/>
+        </w:rPr>
+      </w:pPr>
+      <w:r>
+        <w:rPr>
+          <w:sz w:val="20"/>
+        </w:rPr>
+        <w:t>%who                    %</w:t>
+      </w:r>
+      <w:proofErr w:type="spellStart"/>
+      <w:r>
+        <w:rPr>
+          <w:sz w:val="20"/>
+        </w:rPr>
+        <w:t>whos</w:t>
+      </w:r>
+      <w:proofErr w:type="spellEnd"/>
+      <w:r>
+        <w:rPr>
+          <w:sz w:val="20"/>
+        </w:rPr>
+        <w:t xml:space="preserve">                   %</w:t>
+      </w:r>
+      <w:proofErr w:type="spellStart"/>
+      <w:r>
+        <w:rPr>
+          <w:sz w:val="20"/>
+        </w:rPr>
+        <w:t>who_ls</w:t>
+      </w:r>
+      <w:proofErr w:type="spellEnd"/>
+    </w:p>
+    <w:p>
+      <w:pPr>
+        <w:spacing w:after="0" w:line="240" w:lineRule="auto"/>
+        <w:ind w:right="90"/>
+        <w:rPr>
+          <w:sz w:val="20"/>
+        </w:rPr>
+      </w:pPr>
+      <w:r>
+        <w:rPr>
+          <w:sz w:val="20"/>
+        </w:rPr>
+        <w:t xml:space="preserve">%time </w:t>
+      </w:r>
+      <w:proofErr w:type="gramStart"/>
+      <w:r>
+        <w:rPr>
+          <w:sz w:val="20"/>
+        </w:rPr>
+        <w:t>list(</w:t>
+      </w:r>
+      <w:proofErr w:type="gramEnd"/>
+      <w:r>
+        <w:rPr>
+          <w:sz w:val="20"/>
+        </w:rPr>
+        <w:t>'</w:t>
+      </w:r>
+      <w:proofErr w:type="spellStart"/>
+      <w:r>
+        <w:rPr>
+          <w:sz w:val="20"/>
+        </w:rPr>
+        <w:t>abcde</w:t>
+      </w:r>
+      <w:proofErr w:type="spellEnd"/>
+      <w:r>
+        <w:rPr>
+          <w:sz w:val="20"/>
+        </w:rPr>
+        <w:t>')</w:t>
+      </w:r>
+      <w:r>
+        <w:rPr>
+          <w:sz w:val="20"/>
+        </w:rPr>
+        <w:t xml:space="preserve">              vs             %%time</w:t>
+      </w:r>
+    </w:p>
+    <w:p>
+      <w:pPr>
+        <w:spacing w:after="0" w:line="240" w:lineRule="auto"/>
+        <w:ind w:right="90"/>
+        <w:rPr>
+          <w:sz w:val="18"/>
+        </w:rPr>
+      </w:pPr>
+      <w:r>
+        <w:rPr>
+          <w:sz w:val="20"/>
+        </w:rPr>
+        <w:t>%</w:t>
+      </w:r>
+      <w:proofErr w:type="spellStart"/>
+      <w:r>
+        <w:rPr>
+          <w:sz w:val="20"/>
+        </w:rPr>
+        <w:t>config</w:t>
+      </w:r>
+      <w:proofErr w:type="spellEnd"/>
+      <w:r>
+        <w:rPr>
+          <w:sz w:val="20"/>
+        </w:rPr>
+        <w:t xml:space="preserve"> </w:t>
+      </w:r>
+      <w:proofErr w:type="spellStart"/>
+      <w:r>
+        <w:rPr>
+          <w:sz w:val="18"/>
+        </w:rPr>
+        <w:t>TerminalInteractiveShell.editor</w:t>
+      </w:r>
+      <w:proofErr w:type="spellEnd"/>
+      <w:r>
+        <w:rPr>
+          <w:sz w:val="18"/>
+        </w:rPr>
+        <w:t>='</w:t>
+      </w:r>
+      <w:proofErr w:type="spellStart"/>
+      <w:r>
+        <w:rPr>
+          <w:sz w:val="18"/>
+        </w:rPr>
+        <w:t>kwrite</w:t>
+      </w:r>
+      <w:proofErr w:type="spellEnd"/>
+      <w:r>
+        <w:rPr>
+          <w:sz w:val="18"/>
+        </w:rPr>
+        <w:t>'</w:t>
+      </w:r>
+    </w:p>
+    <w:p>
+      <w:pPr>
+        <w:spacing w:after="0" w:line="240" w:lineRule="auto"/>
+        <w:ind w:right="90"/>
+        <w:rPr>
+          <w:sz w:val="16"/>
+        </w:rPr>
+      </w:pPr>
+      <w:r>
+        <w:rPr>
+          <w:sz w:val="16"/>
+        </w:rPr>
+        <w:t xml:space="preserve">                          </w:t>
+      </w:r>
+      <w:proofErr w:type="gramStart"/>
+      <w:r>
+        <w:rPr>
+          <w:sz w:val="16"/>
+        </w:rPr>
+        <w:t>echo</w:t>
+      </w:r>
+      <w:proofErr w:type="gramEnd"/>
+      <w:r>
+        <w:rPr>
+          <w:sz w:val="16"/>
+        </w:rPr>
+        <w:t xml:space="preserve"> “export EDITOR=</w:t>
+      </w:r>
+      <w:proofErr w:type="spellStart"/>
+      <w:r>
+        <w:rPr>
+          <w:sz w:val="16"/>
+        </w:rPr>
+        <w:t>kwrite</w:t>
+      </w:r>
+      <w:proofErr w:type="spellEnd"/>
+      <w:r>
+        <w:rPr>
+          <w:sz w:val="16"/>
+        </w:rPr>
+        <w:t>” &gt;&gt;~/.</w:t>
+      </w:r>
+      <w:proofErr w:type="spellStart"/>
+      <w:r>
+        <w:rPr>
+          <w:sz w:val="16"/>
+        </w:rPr>
+        <w:t>zshrc</w:t>
+      </w:r>
+      <w:proofErr w:type="spellEnd"/>
+    </w:p>
+    <w:p>
+      <w:pPr>
+        <w:spacing w:after="0" w:line="240" w:lineRule="auto"/>
+        <w:ind w:right="90"/>
+        <w:rPr>
+          <w:sz w:val="20"/>
+        </w:rPr>
+      </w:pPr>
+      <w:r>
+        <w:rPr>
+          <w:sz w:val="20"/>
+        </w:rPr>
+        <w:t>%</w:t>
+      </w:r>
+      <w:proofErr w:type="spellStart"/>
+      <w:r>
+        <w:rPr>
+          <w:sz w:val="20"/>
+        </w:rPr>
+        <w:t>matplotlib</w:t>
+      </w:r>
+      <w:proofErr w:type="spellEnd"/>
+      <w:r>
+        <w:rPr>
+          <w:sz w:val="20"/>
+        </w:rPr>
+        <w:t xml:space="preserve"> inline</w:t>
+      </w:r>
+      <w:r>
+        <w:rPr>
+          <w:sz w:val="20"/>
+        </w:rPr>
+        <w:t xml:space="preserve"> -&gt;set to work interactively</w:t>
+      </w:r>
+    </w:p>
+    <w:p>
+      <w:pPr>
+        <w:spacing w:after="0" w:line="240" w:lineRule="auto"/>
+        <w:ind w:right="90"/>
+        <w:rPr>
+          <w:sz w:val="20"/>
+        </w:rPr>
+      </w:pPr>
+      <w:r>
+        <w:rPr>
+          <w:sz w:val="20"/>
+        </w:rPr>
+        <w:t xml:space="preserve">%precision N= </w:t>
+      </w:r>
+      <w:r>
+        <w:rPr>
+          <w:sz w:val="20"/>
+        </w:rPr>
+        <w:t>for pretty printing.</w:t>
+      </w:r>
+    </w:p>
+    <w:p>
+      <w:pPr>
+        <w:spacing w:after="0" w:line="240" w:lineRule="auto"/>
+        <w:ind w:right="90"/>
+        <w:rPr>
+          <w:sz w:val="20"/>
+        </w:rPr>
+      </w:pPr>
+      <w:r>
+        <w:rPr>
+          <w:sz w:val="20"/>
+        </w:rPr>
+        <w:t>%</w:t>
+      </w:r>
+      <w:proofErr w:type="spellStart"/>
+      <w:r>
+        <w:rPr>
+          <w:sz w:val="20"/>
+        </w:rPr>
+        <w:t>dhist</w:t>
+      </w:r>
+      <w:proofErr w:type="spellEnd"/>
+      <w:r>
+        <w:rPr>
+          <w:sz w:val="20"/>
+        </w:rPr>
+        <w:t>,</w:t>
+      </w:r>
+      <w:r>
+        <w:rPr>
+          <w:sz w:val="20"/>
+        </w:rPr>
+        <w:t xml:space="preserve">      </w:t>
+      </w:r>
+      <w:r>
+        <w:rPr>
+          <w:sz w:val="20"/>
+        </w:rPr>
+        <w:t xml:space="preserve"> _dh</w:t>
+      </w:r>
+    </w:p>
+    <w:p>
+      <w:pPr>
+        <w:spacing w:after="0" w:line="240" w:lineRule="auto"/>
+        <w:ind w:right="90"/>
+        <w:rPr>
+          <w:sz w:val="20"/>
+        </w:rPr>
+      </w:pPr>
+      <w:r>
+        <w:rPr>
+          <w:sz w:val="20"/>
+        </w:rPr>
+        <w:t>%history</w:t>
+      </w:r>
+      <w:r>
+        <w:rPr>
+          <w:sz w:val="20"/>
+        </w:rPr>
+        <w:t xml:space="preserve"> -n </w:t>
+      </w:r>
+      <w:r>
+        <w:rPr>
+          <w:i/>
+          <w:sz w:val="16"/>
+        </w:rPr>
+        <w:t>(</w:t>
+      </w:r>
+      <w:proofErr w:type="spellStart"/>
+      <w:r>
+        <w:rPr>
+          <w:i/>
+          <w:sz w:val="16"/>
+        </w:rPr>
+        <w:t>num</w:t>
+      </w:r>
+      <w:proofErr w:type="spellEnd"/>
+      <w:r>
+        <w:rPr>
+          <w:i/>
+          <w:sz w:val="16"/>
+        </w:rPr>
+        <w:t>)</w:t>
+      </w:r>
+      <w:r>
+        <w:rPr>
+          <w:sz w:val="18"/>
+        </w:rPr>
+        <w:t xml:space="preserve"> </w:t>
+      </w:r>
+      <w:r>
+        <w:rPr>
+          <w:sz w:val="20"/>
+        </w:rPr>
+        <w:t xml:space="preserve">-l 100 </w:t>
+      </w:r>
+      <w:r>
+        <w:rPr>
+          <w:i/>
+          <w:sz w:val="16"/>
+        </w:rPr>
+        <w:t>(last)</w:t>
+      </w:r>
+      <w:r>
+        <w:rPr>
+          <w:sz w:val="16"/>
+        </w:rPr>
+        <w:t xml:space="preserve"> </w:t>
+      </w:r>
+      <w:r>
+        <w:rPr>
+          <w:sz w:val="20"/>
+        </w:rPr>
+        <w:t xml:space="preserve">-g </w:t>
+      </w:r>
+      <w:r>
+        <w:rPr>
+          <w:i/>
+          <w:sz w:val="16"/>
+        </w:rPr>
+        <w:t>(global)</w:t>
+      </w:r>
+      <w:r>
+        <w:rPr>
+          <w:sz w:val="16"/>
+        </w:rPr>
+        <w:t xml:space="preserve"> </w:t>
+      </w:r>
+      <w:r>
+        <w:rPr>
+          <w:sz w:val="20"/>
+        </w:rPr>
+        <w:t>-f FILE</w:t>
+      </w:r>
+    </w:p>
+    <w:p>
+      <w:pPr>
+        <w:spacing w:after="0" w:line="240" w:lineRule="auto"/>
+        <w:ind w:right="90"/>
+        <w:rPr>
+          <w:sz w:val="24"/>
+        </w:rPr>
+      </w:pPr>
+      <w:r>
+        <w:rPr>
+          <w:sz w:val="20"/>
+        </w:rPr>
+        <w:t xml:space="preserve">%edit -x </w:t>
+      </w:r>
+      <w:r>
+        <w:rPr>
+          <w:i/>
+          <w:sz w:val="16"/>
+        </w:rPr>
+        <w:t>(do not execute)</w:t>
+      </w:r>
+      <w:r>
+        <w:rPr>
+          <w:sz w:val="20"/>
+        </w:rPr>
+        <w:t xml:space="preserve"> </w:t>
+      </w:r>
+      <w:r>
+        <w:rPr>
+          <w:sz w:val="20"/>
+        </w:rPr>
+        <w:t xml:space="preserve">             </w:t>
+      </w:r>
+      <w:r>
+        <w:rPr>
+          <w:sz w:val="20"/>
+        </w:rPr>
+        <w:t>%save FILE cells</w:t>
+      </w:r>
+    </w:p>
+    <w:p>
+      <w:pPr>
+        <w:spacing w:after="0" w:line="240" w:lineRule="auto"/>
+        <w:ind w:right="90"/>
+        <w:rPr>
+          <w:sz w:val="16"/>
+        </w:rPr>
+      </w:pPr>
+      <w:r>
+        <w:rPr>
+          <w:sz w:val="20"/>
+        </w:rPr>
+        <w:t xml:space="preserve">%rerun -l 10 </w:t>
+      </w:r>
+      <w:r>
+        <w:rPr>
+          <w:i/>
+          <w:sz w:val="16"/>
+        </w:rPr>
+        <w:t xml:space="preserve">(last </w:t>
+      </w:r>
+      <w:r>
+        <w:rPr>
+          <w:i/>
+          <w:sz w:val="16"/>
+        </w:rPr>
+        <w:t xml:space="preserve">10 </w:t>
+      </w:r>
+      <w:r>
+        <w:rPr>
+          <w:i/>
+          <w:sz w:val="16"/>
+        </w:rPr>
+        <w:t>without this one)</w:t>
+      </w:r>
+    </w:p>
+    <w:p>
+      <w:pPr>
+        <w:spacing w:after="0" w:line="240" w:lineRule="auto"/>
+        <w:ind w:right="90"/>
+        <w:rPr>
+          <w:sz w:val="14"/>
+          <w:szCs w:val="16"/>
+        </w:rPr>
+      </w:pPr>
+      <w:r>
+        <w:rPr>
+          <w:sz w:val="20"/>
+        </w:rPr>
+        <w:t xml:space="preserve">%macro name </w:t>
+      </w:r>
+      <w:r>
+        <w:rPr>
+          <w:sz w:val="18"/>
+        </w:rPr>
+        <w:t>34-36</w:t>
+      </w:r>
+      <w:r>
+        <w:rPr>
+          <w:sz w:val="18"/>
+        </w:rPr>
+        <w:t xml:space="preserve">       </w:t>
+      </w:r>
+      <w:r>
+        <w:rPr>
+          <w:sz w:val="14"/>
+          <w:szCs w:val="16"/>
+        </w:rPr>
+        <w:t xml:space="preserve">23/1-5, ~2/3-4 </w:t>
+      </w:r>
+      <w:r>
+        <w:rPr>
+          <w:i/>
+          <w:sz w:val="14"/>
+          <w:szCs w:val="16"/>
+        </w:rPr>
+        <w:t>(~=session ago)</w:t>
+      </w:r>
+    </w:p>
+    <w:p>
+      <w:pPr>
+        <w:pBdr>
+          <w:top w:val="single" w:sz="4" w:space="1" w:color="auto"/>
+        </w:pBdr>
+        <w:spacing w:after="0" w:line="240" w:lineRule="auto"/>
+        <w:ind w:right="90"/>
+        <w:rPr>
+          <w:i/>
+          <w:sz w:val="18"/>
+        </w:rPr>
+      </w:pPr>
+      <w:r>
+        <w:rPr>
+          <w:i/>
+          <w:sz w:val="18"/>
+        </w:rPr>
+        <w:t xml:space="preserve"> </w:t>
+      </w:r>
+      <w:r>
+        <w:rPr>
+          <w:i/>
+          <w:sz w:val="18"/>
+        </w:rPr>
+        <w:t>(</w:t>
+      </w:r>
+      <w:proofErr w:type="spellStart"/>
+      <w:proofErr w:type="gramStart"/>
+      <w:r>
+        <w:rPr>
+          <w:i/>
+          <w:sz w:val="18"/>
+        </w:rPr>
+        <w:t>sudo</w:t>
+      </w:r>
+      <w:proofErr w:type="spellEnd"/>
+      <w:proofErr w:type="gramEnd"/>
+      <w:r>
+        <w:rPr>
+          <w:i/>
+          <w:sz w:val="18"/>
+        </w:rPr>
+        <w:t>) pip install package           (</w:t>
+      </w:r>
+      <w:proofErr w:type="spellStart"/>
+      <w:r>
+        <w:rPr>
+          <w:i/>
+          <w:sz w:val="18"/>
+        </w:rPr>
+        <w:t>sudo</w:t>
+      </w:r>
+      <w:proofErr w:type="spellEnd"/>
+      <w:r>
+        <w:rPr>
+          <w:i/>
+          <w:sz w:val="18"/>
+        </w:rPr>
+        <w:t>) pip list</w:t>
+      </w:r>
+    </w:p>
+    <w:p>
+      <w:pPr>
+        <w:spacing w:after="0" w:line="240" w:lineRule="auto"/>
+        <w:ind w:right="90"/>
+        <w:rPr>
+          <w:i/>
+          <w:sz w:val="18"/>
+        </w:rPr>
+      </w:pPr>
+      <w:proofErr w:type="spellStart"/>
+      <w:proofErr w:type="gramStart"/>
+      <w:r>
+        <w:rPr>
+          <w:i/>
+          <w:sz w:val="18"/>
+        </w:rPr>
+        <w:t>conda</w:t>
+      </w:r>
+      <w:proofErr w:type="spellEnd"/>
+      <w:proofErr w:type="gramEnd"/>
+      <w:r>
+        <w:rPr>
+          <w:i/>
+          <w:sz w:val="18"/>
+        </w:rPr>
+        <w:t xml:space="preserve"> install package                     </w:t>
+      </w:r>
+      <w:proofErr w:type="spellStart"/>
+      <w:r>
+        <w:rPr>
+          <w:i/>
+          <w:sz w:val="18"/>
+        </w:rPr>
+        <w:t>conda</w:t>
+      </w:r>
+      <w:proofErr w:type="spellEnd"/>
+      <w:r>
+        <w:rPr>
+          <w:i/>
+          <w:sz w:val="18"/>
+        </w:rPr>
+        <w:t xml:space="preserve"> list</w:t>
+      </w:r>
+    </w:p>
+    <w:p>
+      <w:pPr>
+        <w:spacing w:after="0" w:line="240" w:lineRule="auto"/>
+        <w:ind w:right="90"/>
+        <w:rPr>
+          <w:i/>
+          <w:sz w:val="16"/>
+          <w:szCs w:val="16"/>
+        </w:rPr>
+      </w:pPr>
+      <w:proofErr w:type="spellStart"/>
+      <w:proofErr w:type="gramStart"/>
+      <w:r>
+        <w:rPr>
+          <w:i/>
+          <w:sz w:val="16"/>
+          <w:szCs w:val="16"/>
+        </w:rPr>
+        <w:t>sudo</w:t>
+      </w:r>
+      <w:proofErr w:type="spellEnd"/>
+      <w:proofErr w:type="gramEnd"/>
+      <w:r>
+        <w:rPr>
+          <w:i/>
+          <w:sz w:val="16"/>
+          <w:szCs w:val="16"/>
+        </w:rPr>
+        <w:t xml:space="preserve"> pip install -U </w:t>
+      </w:r>
+      <w:proofErr w:type="spellStart"/>
+      <w:r>
+        <w:rPr>
+          <w:i/>
+          <w:sz w:val="16"/>
+          <w:szCs w:val="16"/>
+        </w:rPr>
+        <w:t>virtualenv</w:t>
+      </w:r>
+      <w:proofErr w:type="spellEnd"/>
+    </w:p>
+    <w:p>
+      <w:pPr>
+        <w:spacing w:after="0" w:line="240" w:lineRule="auto"/>
+        <w:ind w:right="90"/>
+        <w:rPr>
+          <w:i/>
+          <w:sz w:val="16"/>
+          <w:szCs w:val="16"/>
+        </w:rPr>
+      </w:pPr>
+      <w:proofErr w:type="spellStart"/>
+      <w:proofErr w:type="gramStart"/>
+      <w:r>
+        <w:rPr>
+          <w:i/>
+          <w:sz w:val="16"/>
+          <w:szCs w:val="16"/>
+        </w:rPr>
+        <w:t>virtualenv</w:t>
+      </w:r>
+      <w:proofErr w:type="spellEnd"/>
+      <w:proofErr w:type="gramEnd"/>
+      <w:r>
+        <w:rPr>
+          <w:i/>
+          <w:sz w:val="16"/>
+          <w:szCs w:val="16"/>
+        </w:rPr>
+        <w:t xml:space="preserve"> </w:t>
+      </w:r>
+      <w:proofErr w:type="spellStart"/>
+      <w:r>
+        <w:rPr>
+          <w:i/>
+          <w:sz w:val="16"/>
+          <w:szCs w:val="16"/>
+        </w:rPr>
+        <w:t>dir_name</w:t>
+      </w:r>
+      <w:proofErr w:type="spellEnd"/>
+    </w:p>
+    <w:p>
+      <w:pPr>
+        <w:spacing w:after="0" w:line="240" w:lineRule="auto"/>
+        <w:ind w:right="90"/>
+        <w:rPr>
+          <w:i/>
+          <w:sz w:val="16"/>
+          <w:szCs w:val="16"/>
+        </w:rPr>
+      </w:pPr>
+      <w:proofErr w:type="gramStart"/>
+      <w:r>
+        <w:rPr>
+          <w:i/>
+          <w:sz w:val="16"/>
+          <w:szCs w:val="16"/>
+        </w:rPr>
+        <w:t>source</w:t>
+      </w:r>
+      <w:proofErr w:type="gramEnd"/>
+      <w:r>
+        <w:rPr>
+          <w:i/>
+          <w:sz w:val="16"/>
+          <w:szCs w:val="16"/>
+        </w:rPr>
+        <w:t xml:space="preserve"> </w:t>
+      </w:r>
+      <w:proofErr w:type="spellStart"/>
+      <w:r>
+        <w:rPr>
+          <w:i/>
+          <w:sz w:val="16"/>
+          <w:szCs w:val="16"/>
+        </w:rPr>
+        <w:t>dir_name</w:t>
+      </w:r>
+      <w:proofErr w:type="spellEnd"/>
+      <w:r>
+        <w:rPr>
+          <w:i/>
+          <w:sz w:val="16"/>
+          <w:szCs w:val="16"/>
+        </w:rPr>
+        <w:t xml:space="preserve"> /bin/</w:t>
+      </w:r>
+      <w:r>
+        <w:rPr>
+          <w:b/>
+          <w:i/>
+          <w:sz w:val="16"/>
+          <w:szCs w:val="16"/>
+        </w:rPr>
+        <w:t>activate</w:t>
+      </w:r>
+      <w:r>
+        <w:rPr>
+          <w:i/>
+          <w:sz w:val="16"/>
+          <w:szCs w:val="16"/>
+        </w:rPr>
+        <w:t>……</w:t>
+      </w:r>
+      <w:r>
+        <w:rPr>
+          <w:b/>
+          <w:i/>
+          <w:sz w:val="16"/>
+          <w:szCs w:val="16"/>
+        </w:rPr>
+        <w:t>deactivate</w:t>
+      </w:r>
+    </w:p>
+    <w:p>
+      <w:pPr>
+        <w:spacing w:after="0" w:line="240" w:lineRule="auto"/>
+        <w:ind w:right="90"/>
+        <w:rPr>
+          <w:i/>
+          <w:sz w:val="16"/>
+          <w:szCs w:val="16"/>
+        </w:rPr>
+      </w:pPr>
+      <w:r>
+        <w:rPr>
+          <w:i/>
+          <w:sz w:val="16"/>
+          <w:szCs w:val="16"/>
+        </w:rPr>
+        <w:t xml:space="preserve">         </w:t>
+      </w:r>
+      <w:proofErr w:type="gramStart"/>
+      <w:r>
+        <w:rPr>
+          <w:i/>
+          <w:sz w:val="16"/>
+          <w:szCs w:val="16"/>
+        </w:rPr>
+        <w:t>pip</w:t>
+      </w:r>
+      <w:proofErr w:type="gramEnd"/>
+      <w:r>
+        <w:rPr>
+          <w:i/>
+          <w:sz w:val="16"/>
+          <w:szCs w:val="16"/>
+        </w:rPr>
+        <w:t xml:space="preserve"> install name(s) </w:t>
+      </w:r>
+      <w:r>
+        <w:rPr>
+          <w:i/>
+          <w:sz w:val="16"/>
+          <w:szCs w:val="16"/>
         </w:rPr>
         <w:sym w:font="Wingdings" w:char="F0E0"/>
       </w:r>
-      <w:proofErr w:type="spellStart"/>
-      <w:r>
-        <w:rPr>
-          <w:sz w:val="20"/>
-        </w:rPr>
-        <w:t>Slist</w:t>
-      </w:r>
-      <w:proofErr w:type="spellEnd"/>
-      <w:r>
-        <w:rPr>
-          <w:sz w:val="20"/>
-        </w:rPr>
-        <w:t xml:space="preserve"> =Special list type </w:t>
-      </w:r>
-    </w:p>
-    <w:p>
-      <w:pPr>
-        <w:spacing w:after="0" w:line="240" w:lineRule="auto"/>
-        <w:ind w:right="90"/>
-        <w:rPr>
-          <w:sz w:val="20"/>
-        </w:rPr>
-      </w:pPr>
-      <w:r>
-        <w:rPr>
-          <w:sz w:val="20"/>
-        </w:rPr>
-        <w:t xml:space="preserve">             </w:t>
-      </w:r>
-      <w:proofErr w:type="spellStart"/>
-      <w:r>
-        <w:rPr>
-          <w:sz w:val="20"/>
-        </w:rPr>
-        <w:t>a.l</w:t>
-      </w:r>
-      <w:proofErr w:type="spellEnd"/>
-      <w:r>
-        <w:rPr>
-          <w:sz w:val="20"/>
-        </w:rPr>
-        <w:t xml:space="preserve"> (or .list</w:t>
-      </w:r>
-      <w:proofErr w:type="gramStart"/>
-      <w:r>
-        <w:rPr>
-          <w:sz w:val="20"/>
-        </w:rPr>
-        <w:t>)</w:t>
-      </w:r>
-      <w:proofErr w:type="gramEnd"/>
-      <w:r>
-        <w:rPr>
-          <w:sz w:val="20"/>
-        </w:rPr>
-        <w:sym w:font="Wingdings" w:char="F0E0"/>
-      </w:r>
-      <w:r>
-        <w:rPr>
-          <w:sz w:val="20"/>
-        </w:rPr>
-        <w:t>as list.</w:t>
-      </w:r>
-    </w:p>
-    <w:p>
-      <w:pPr>
-        <w:spacing w:after="0" w:line="240" w:lineRule="auto"/>
-        <w:ind w:right="90"/>
-        <w:rPr>
-          <w:sz w:val="20"/>
-        </w:rPr>
-      </w:pPr>
-      <w:r>
-        <w:rPr>
-          <w:sz w:val="20"/>
-        </w:rPr>
-        <w:t xml:space="preserve">             </w:t>
-      </w:r>
-      <w:proofErr w:type="spellStart"/>
-      <w:r>
-        <w:rPr>
-          <w:sz w:val="20"/>
-        </w:rPr>
-        <w:t>a</w:t>
-      </w:r>
-      <w:r>
-        <w:rPr>
-          <w:sz w:val="20"/>
-        </w:rPr>
-        <w:t>.n</w:t>
-      </w:r>
-      <w:proofErr w:type="spellEnd"/>
-      <w:r>
-        <w:rPr>
-          <w:sz w:val="20"/>
-        </w:rPr>
-        <w:t xml:space="preserve"> (or .</w:t>
-      </w:r>
-      <w:proofErr w:type="spellStart"/>
-      <w:r>
-        <w:rPr>
-          <w:sz w:val="20"/>
-        </w:rPr>
-        <w:t>nlstr</w:t>
-      </w:r>
-      <w:proofErr w:type="spellEnd"/>
-      <w:proofErr w:type="gramStart"/>
-      <w:r>
-        <w:rPr>
-          <w:sz w:val="20"/>
-        </w:rPr>
-        <w:t>)</w:t>
-      </w:r>
-      <w:proofErr w:type="gramEnd"/>
-      <w:r>
-        <w:rPr>
-          <w:sz w:val="20"/>
-        </w:rPr>
-        <w:sym w:font="Wingdings" w:char="F0E0"/>
-      </w:r>
-      <w:r>
-        <w:rPr>
-          <w:sz w:val="20"/>
-        </w:rPr>
-        <w:t>as newline-</w:t>
-      </w:r>
-      <w:proofErr w:type="spellStart"/>
-      <w:r>
-        <w:rPr>
-          <w:sz w:val="20"/>
-        </w:rPr>
-        <w:t>sep</w:t>
-      </w:r>
-      <w:proofErr w:type="spellEnd"/>
-      <w:r>
-        <w:rPr>
-          <w:sz w:val="20"/>
-        </w:rPr>
-        <w:t xml:space="preserve"> string.</w:t>
-      </w:r>
-    </w:p>
-    <w:p>
-      <w:pPr>
-        <w:spacing w:after="0" w:line="240" w:lineRule="auto"/>
-        <w:ind w:right="90"/>
-        <w:rPr>
-          <w:sz w:val="20"/>
-        </w:rPr>
-      </w:pPr>
-      <w:r>
-        <w:rPr>
-          <w:sz w:val="20"/>
-        </w:rPr>
-        <w:t xml:space="preserve">             </w:t>
-      </w:r>
-      <w:proofErr w:type="spellStart"/>
-      <w:r>
-        <w:rPr>
-          <w:sz w:val="20"/>
-        </w:rPr>
-        <w:t>a.s</w:t>
-      </w:r>
-      <w:proofErr w:type="spellEnd"/>
-      <w:r>
-        <w:rPr>
-          <w:sz w:val="20"/>
-        </w:rPr>
-        <w:t xml:space="preserve"> (or .</w:t>
-      </w:r>
-      <w:proofErr w:type="spellStart"/>
-      <w:r>
-        <w:rPr>
-          <w:sz w:val="20"/>
-        </w:rPr>
-        <w:t>spstr</w:t>
-      </w:r>
-      <w:proofErr w:type="spellEnd"/>
-      <w:proofErr w:type="gramStart"/>
-      <w:r>
-        <w:rPr>
-          <w:sz w:val="20"/>
-        </w:rPr>
-        <w:t>)</w:t>
-      </w:r>
-      <w:proofErr w:type="gramEnd"/>
-      <w:r>
-        <w:rPr>
-          <w:sz w:val="20"/>
-        </w:rPr>
-        <w:sym w:font="Wingdings" w:char="F0E0"/>
-      </w:r>
-      <w:r>
-        <w:rPr>
-          <w:sz w:val="20"/>
-        </w:rPr>
-        <w:t>as space-</w:t>
-      </w:r>
-      <w:proofErr w:type="spellStart"/>
-      <w:r>
-        <w:rPr>
-          <w:sz w:val="20"/>
-        </w:rPr>
-        <w:t>sep</w:t>
-      </w:r>
-      <w:proofErr w:type="spellEnd"/>
-      <w:r>
-        <w:rPr>
-          <w:sz w:val="20"/>
-        </w:rPr>
-        <w:t xml:space="preserve"> string.</w:t>
-      </w:r>
-    </w:p>
-    <w:p>
-      <w:pPr>
-        <w:spacing w:after="0" w:line="240" w:lineRule="auto"/>
-        <w:ind w:right="90"/>
-        <w:rPr>
-          <w:sz w:val="20"/>
-        </w:rPr>
-      </w:pPr>
-      <w:r>
-        <w:rPr>
-          <w:sz w:val="20"/>
-        </w:rPr>
-        <w:t xml:space="preserve">! </w:t>
-      </w:r>
-      <w:proofErr w:type="spellStart"/>
-      <w:proofErr w:type="gramStart"/>
-      <w:r>
-        <w:rPr>
-          <w:sz w:val="20"/>
-        </w:rPr>
-        <w:t>wc</w:t>
-      </w:r>
-      <w:proofErr w:type="spellEnd"/>
-      <w:proofErr w:type="gramEnd"/>
-      <w:r>
-        <w:rPr>
-          <w:sz w:val="20"/>
-        </w:rPr>
-        <w:t xml:space="preserve"> -l </w:t>
-      </w:r>
-      <w:r>
-        <w:rPr>
-          <w:b/>
-          <w:sz w:val="20"/>
-        </w:rPr>
-        <w:t>$</w:t>
-      </w:r>
-      <w:proofErr w:type="spellStart"/>
-      <w:r>
-        <w:rPr>
-          <w:b/>
-          <w:sz w:val="20"/>
-        </w:rPr>
-        <w:t>a.s</w:t>
-      </w:r>
-      <w:proofErr w:type="spellEnd"/>
-      <w:r>
-        <w:rPr>
-          <w:sz w:val="20"/>
-        </w:rPr>
-        <w:t xml:space="preserve"> =! </w:t>
-      </w:r>
-      <w:proofErr w:type="spellStart"/>
-      <w:proofErr w:type="gramStart"/>
-      <w:r>
-        <w:rPr>
-          <w:sz w:val="20"/>
-        </w:rPr>
-        <w:t>wc</w:t>
-      </w:r>
-      <w:proofErr w:type="spellEnd"/>
-      <w:proofErr w:type="gramEnd"/>
-      <w:r>
-        <w:rPr>
-          <w:sz w:val="20"/>
-        </w:rPr>
-        <w:t xml:space="preserve"> </w:t>
-      </w:r>
-      <w:r>
-        <w:rPr>
-          <w:b/>
-          <w:sz w:val="20"/>
-        </w:rPr>
-        <w:t>{a}.s</w:t>
-      </w:r>
-      <w:r>
-        <w:rPr>
-          <w:b/>
-          <w:sz w:val="20"/>
-        </w:rPr>
-        <w:t xml:space="preserve"> </w:t>
-      </w:r>
-      <w:r>
-        <w:rPr>
-          <w:b/>
-          <w:sz w:val="20"/>
-        </w:rPr>
-        <w:sym w:font="Wingdings" w:char="F0E0"/>
-      </w:r>
-      <w:r>
-        <w:rPr>
-          <w:sz w:val="20"/>
-        </w:rPr>
-        <w:t>python var</w:t>
-      </w:r>
-      <w:r>
-        <w:rPr>
-          <w:sz w:val="20"/>
-        </w:rPr>
-        <w:t>2</w:t>
-      </w:r>
-      <w:r>
-        <w:rPr>
-          <w:sz w:val="20"/>
-        </w:rPr>
-        <w:t xml:space="preserve">shell </w:t>
-      </w:r>
-      <w:proofErr w:type="spellStart"/>
-      <w:r>
-        <w:rPr>
-          <w:sz w:val="20"/>
-        </w:rPr>
-        <w:t>var</w:t>
+      <w:r>
+        <w:rPr>
+          <w:i/>
+          <w:sz w:val="16"/>
+          <w:szCs w:val="16"/>
+        </w:rPr>
+        <w:t xml:space="preserve"> goes in </w:t>
+      </w:r>
+      <w:proofErr w:type="spellStart"/>
+      <w:r>
+        <w:rPr>
+          <w:i/>
+          <w:sz w:val="16"/>
+          <w:szCs w:val="16"/>
+        </w:rPr>
+        <w:t>dir_name</w:t>
       </w:r>
       <w:proofErr w:type="spellEnd"/>
     </w:p>
@@ -9620,698 +11085,56 @@
         <w:spacing w:after="0" w:line="240" w:lineRule="auto"/>
         <w:ind w:right="90"/>
         <w:rPr>
-          <w:sz w:val="20"/>
-        </w:rPr>
-      </w:pPr>
-      <w:r>
-        <w:rPr>
-          <w:sz w:val="20"/>
-        </w:rPr>
-        <w:t xml:space="preserve">                   </w:t>
-      </w:r>
-      <w:r>
-        <w:rPr>
-          <w:sz w:val="20"/>
-        </w:rPr>
-        <w:t xml:space="preserve">! </w:t>
-      </w:r>
+          <w:i/>
+          <w:sz w:val="16"/>
+          <w:szCs w:val="16"/>
+        </w:rPr>
+      </w:pPr>
+      <w:r>
+        <w:rPr>
+          <w:i/>
+          <w:sz w:val="16"/>
+          <w:szCs w:val="16"/>
+        </w:rPr>
+        <w:t xml:space="preserve">                     </w:t>
+      </w:r>
+      <w:proofErr w:type="spellStart"/>
       <w:proofErr w:type="gramStart"/>
       <w:r>
         <w:rPr>
-          <w:sz w:val="20"/>
-        </w:rPr>
-        <w:t>ec</w:t>
-      </w:r>
-      <w:r>
-        <w:rPr>
-          <w:sz w:val="20"/>
-        </w:rPr>
-        <w:t>ho</w:t>
-      </w:r>
+          <w:i/>
+          <w:sz w:val="16"/>
+          <w:szCs w:val="16"/>
+        </w:rPr>
+        <w:t>dir_name</w:t>
+      </w:r>
+      <w:proofErr w:type="spellEnd"/>
+      <w:r>
+        <w:rPr>
+          <w:i/>
+          <w:sz w:val="16"/>
+          <w:szCs w:val="16"/>
+        </w:rPr>
+        <w:t>/bin/</w:t>
+      </w:r>
+      <w:proofErr w:type="spellStart"/>
+      <w:r>
+        <w:rPr>
+          <w:i/>
+          <w:sz w:val="16"/>
+          <w:szCs w:val="16"/>
+        </w:rPr>
+        <w:t>jupyter</w:t>
+      </w:r>
+      <w:proofErr w:type="spellEnd"/>
       <w:proofErr w:type="gramEnd"/>
       <w:r>
         <w:rPr>
-          <w:sz w:val="20"/>
-        </w:rPr>
-        <w:t xml:space="preserve"> {list(</w:t>
-      </w:r>
-      <w:proofErr w:type="spellStart"/>
-      <w:r>
-        <w:rPr>
-          <w:sz w:val="20"/>
-        </w:rPr>
-        <w:t>df.columns</w:t>
-      </w:r>
-      <w:proofErr w:type="spellEnd"/>
-      <w:r>
-        <w:rPr>
-          <w:sz w:val="20"/>
-        </w:rPr>
-        <w:t>)} &gt; cols</w:t>
-      </w:r>
-      <w:r>
-        <w:rPr>
-          <w:sz w:val="20"/>
-        </w:rPr>
-        <w:t>.txt</w:t>
-      </w:r>
-    </w:p>
-    <w:p>
-      <w:pPr>
-        <w:shd w:val="clear" w:color="auto" w:fill="FFF2CC" w:themeFill="accent4" w:themeFillTint="33"/>
-        <w:spacing w:after="0" w:line="240" w:lineRule="auto"/>
-        <w:ind w:right="90"/>
-        <w:rPr>
-          <w:sz w:val="20"/>
-          <w:lang w:val="es-ES"/>
-        </w:rPr>
-      </w:pPr>
-      <w:r>
-        <w:rPr>
-          <w:b/>
-          <w:sz w:val="20"/>
-          <w:lang w:val="es-ES"/>
-        </w:rPr>
-        <w:t>%</w:t>
-      </w:r>
-      <w:r>
-        <w:rPr>
-          <w:sz w:val="20"/>
-          <w:lang w:val="es-ES"/>
-        </w:rPr>
-        <w:t>=</w:t>
-      </w:r>
-      <w:proofErr w:type="spellStart"/>
-      <w:r>
-        <w:rPr>
-          <w:b/>
-          <w:sz w:val="20"/>
-          <w:lang w:val="es-ES"/>
-        </w:rPr>
-        <w:t>Magic</w:t>
-      </w:r>
-      <w:proofErr w:type="spellEnd"/>
-      <w:r>
-        <w:rPr>
-          <w:sz w:val="20"/>
-          <w:lang w:val="es-ES"/>
-        </w:rPr>
-        <w:t xml:space="preserve"> </w:t>
-      </w:r>
-      <w:proofErr w:type="spellStart"/>
-      <w:r>
-        <w:rPr>
-          <w:b/>
-          <w:sz w:val="20"/>
-          <w:lang w:val="es-ES"/>
-        </w:rPr>
-        <w:t>cmd</w:t>
-      </w:r>
-      <w:proofErr w:type="spellEnd"/>
-      <w:r>
-        <w:rPr>
-          <w:sz w:val="20"/>
-          <w:lang w:val="es-ES"/>
-        </w:rPr>
-        <w:t xml:space="preserve">       %</w:t>
-      </w:r>
-      <w:proofErr w:type="spellStart"/>
-      <w:r>
-        <w:rPr>
-          <w:sz w:val="20"/>
-          <w:lang w:val="es-ES"/>
-        </w:rPr>
-        <w:t>lsmagic</w:t>
-      </w:r>
-      <w:proofErr w:type="spellEnd"/>
-      <w:r>
-        <w:rPr>
-          <w:sz w:val="20"/>
-          <w:lang w:val="es-ES"/>
-        </w:rPr>
-        <w:t xml:space="preserve">          %</w:t>
-      </w:r>
-      <w:proofErr w:type="spellStart"/>
-      <w:r>
-        <w:rPr>
-          <w:sz w:val="20"/>
-          <w:lang w:val="es-ES"/>
-        </w:rPr>
-        <w:t>automagic</w:t>
-      </w:r>
-      <w:proofErr w:type="spellEnd"/>
-    </w:p>
-    <w:p>
-      <w:pPr>
-        <w:spacing w:after="0" w:line="240" w:lineRule="auto"/>
-        <w:ind w:right="90"/>
-        <w:rPr>
-          <w:sz w:val="20"/>
-          <w:lang w:val="es-ES"/>
-        </w:rPr>
-      </w:pPr>
-      <w:r>
-        <w:rPr>
-          <w:sz w:val="20"/>
-          <w:lang w:val="es-ES"/>
-        </w:rPr>
-        <w:t>%cd    %</w:t>
-      </w:r>
-      <w:proofErr w:type="spellStart"/>
-      <w:r>
-        <w:rPr>
-          <w:sz w:val="20"/>
-          <w:lang w:val="es-ES"/>
-        </w:rPr>
-        <w:t>quickref</w:t>
-      </w:r>
-      <w:proofErr w:type="spellEnd"/>
-      <w:r>
-        <w:rPr>
-          <w:sz w:val="20"/>
-          <w:lang w:val="es-ES"/>
-        </w:rPr>
-        <w:t xml:space="preserve">         %</w:t>
-      </w:r>
-      <w:proofErr w:type="spellStart"/>
-      <w:r>
-        <w:rPr>
-          <w:sz w:val="20"/>
-          <w:lang w:val="es-ES"/>
-        </w:rPr>
-        <w:t>xdel</w:t>
-      </w:r>
-      <w:proofErr w:type="spellEnd"/>
-      <w:r>
-        <w:rPr>
-          <w:sz w:val="20"/>
-          <w:lang w:val="es-ES"/>
-        </w:rPr>
-        <w:t xml:space="preserve"> vs del       %</w:t>
-      </w:r>
-      <w:proofErr w:type="spellStart"/>
-      <w:r>
-        <w:rPr>
-          <w:sz w:val="20"/>
-          <w:lang w:val="es-ES"/>
-        </w:rPr>
-        <w:t>reset</w:t>
-      </w:r>
-      <w:proofErr w:type="spellEnd"/>
-    </w:p>
-    <w:p>
-      <w:pPr>
-        <w:spacing w:after="0" w:line="240" w:lineRule="auto"/>
-        <w:ind w:right="90"/>
-        <w:rPr>
-          <w:sz w:val="20"/>
-        </w:rPr>
-      </w:pPr>
-      <w:r>
-        <w:rPr>
-          <w:sz w:val="20"/>
-        </w:rPr>
-        <w:t>%who                    %</w:t>
-      </w:r>
-      <w:proofErr w:type="spellStart"/>
-      <w:r>
-        <w:rPr>
-          <w:sz w:val="20"/>
-        </w:rPr>
-        <w:t>whos</w:t>
-      </w:r>
-      <w:proofErr w:type="spellEnd"/>
-      <w:r>
-        <w:rPr>
-          <w:sz w:val="20"/>
-        </w:rPr>
-        <w:t xml:space="preserve">                   %</w:t>
-      </w:r>
-      <w:proofErr w:type="spellStart"/>
-      <w:r>
-        <w:rPr>
-          <w:sz w:val="20"/>
-        </w:rPr>
-        <w:t>who_ls</w:t>
-      </w:r>
-      <w:proofErr w:type="spellEnd"/>
-    </w:p>
-    <w:p>
-      <w:pPr>
-        <w:spacing w:after="0" w:line="240" w:lineRule="auto"/>
-        <w:ind w:right="90"/>
-        <w:rPr>
-          <w:sz w:val="20"/>
-        </w:rPr>
-      </w:pPr>
-      <w:r>
-        <w:rPr>
-          <w:sz w:val="20"/>
-        </w:rPr>
-        <w:t xml:space="preserve">%time </w:t>
-      </w:r>
-      <w:proofErr w:type="gramStart"/>
-      <w:r>
-        <w:rPr>
-          <w:sz w:val="20"/>
-        </w:rPr>
-        <w:t>list(</w:t>
-      </w:r>
-      <w:proofErr w:type="gramEnd"/>
-      <w:r>
-        <w:rPr>
-          <w:sz w:val="20"/>
-        </w:rPr>
-        <w:t>'</w:t>
-      </w:r>
-      <w:proofErr w:type="spellStart"/>
-      <w:r>
-        <w:rPr>
-          <w:sz w:val="20"/>
-        </w:rPr>
-        <w:t>abcde</w:t>
-      </w:r>
-      <w:proofErr w:type="spellEnd"/>
-      <w:r>
-        <w:rPr>
-          <w:sz w:val="20"/>
-        </w:rPr>
-        <w:t>')</w:t>
-      </w:r>
-      <w:r>
-        <w:rPr>
-          <w:sz w:val="20"/>
-        </w:rPr>
-        <w:t xml:space="preserve">              vs             %%time</w:t>
-      </w:r>
-    </w:p>
-    <w:p>
-      <w:pPr>
-        <w:spacing w:after="0" w:line="240" w:lineRule="auto"/>
-        <w:ind w:right="90"/>
-        <w:rPr>
-          <w:sz w:val="18"/>
-        </w:rPr>
-      </w:pPr>
-      <w:r>
-        <w:rPr>
-          <w:sz w:val="20"/>
-        </w:rPr>
-        <w:t>%</w:t>
-      </w:r>
-      <w:proofErr w:type="spellStart"/>
-      <w:r>
-        <w:rPr>
-          <w:sz w:val="20"/>
-        </w:rPr>
-        <w:t>config</w:t>
-      </w:r>
-      <w:proofErr w:type="spellEnd"/>
-      <w:r>
-        <w:rPr>
-          <w:sz w:val="20"/>
-        </w:rPr>
-        <w:t xml:space="preserve"> </w:t>
-      </w:r>
-      <w:proofErr w:type="spellStart"/>
-      <w:r>
-        <w:rPr>
-          <w:sz w:val="18"/>
-        </w:rPr>
-        <w:t>TerminalInteractiveShell.editor</w:t>
-      </w:r>
-      <w:proofErr w:type="spellEnd"/>
-      <w:r>
-        <w:rPr>
-          <w:sz w:val="18"/>
-        </w:rPr>
-        <w:t>='</w:t>
-      </w:r>
-      <w:proofErr w:type="spellStart"/>
-      <w:r>
-        <w:rPr>
-          <w:sz w:val="18"/>
-        </w:rPr>
-        <w:t>kwrite</w:t>
-      </w:r>
-      <w:proofErr w:type="spellEnd"/>
-      <w:r>
-        <w:rPr>
-          <w:sz w:val="18"/>
-        </w:rPr>
-        <w:t>'</w:t>
-      </w:r>
-    </w:p>
-    <w:p>
-      <w:pPr>
-        <w:spacing w:after="0" w:line="240" w:lineRule="auto"/>
-        <w:ind w:right="90"/>
-        <w:rPr>
-          <w:sz w:val="16"/>
-        </w:rPr>
-      </w:pPr>
-      <w:r>
-        <w:rPr>
-          <w:sz w:val="16"/>
-        </w:rPr>
-        <w:t xml:space="preserve">                          </w:t>
-      </w:r>
-      <w:proofErr w:type="gramStart"/>
-      <w:r>
-        <w:rPr>
-          <w:sz w:val="16"/>
-        </w:rPr>
-        <w:t>echo</w:t>
-      </w:r>
-      <w:proofErr w:type="gramEnd"/>
-      <w:r>
-        <w:rPr>
-          <w:sz w:val="16"/>
-        </w:rPr>
-        <w:t xml:space="preserve"> “export EDITOR=</w:t>
-      </w:r>
-      <w:proofErr w:type="spellStart"/>
-      <w:r>
-        <w:rPr>
-          <w:sz w:val="16"/>
-        </w:rPr>
-        <w:t>kwrite</w:t>
-      </w:r>
-      <w:proofErr w:type="spellEnd"/>
-      <w:r>
-        <w:rPr>
-          <w:sz w:val="16"/>
-        </w:rPr>
-        <w:t>” &gt;&gt;~/.</w:t>
-      </w:r>
-      <w:proofErr w:type="spellStart"/>
-      <w:r>
-        <w:rPr>
-          <w:sz w:val="16"/>
-        </w:rPr>
-        <w:t>zshrc</w:t>
-      </w:r>
-      <w:proofErr w:type="spellEnd"/>
-    </w:p>
-    <w:p>
-      <w:pPr>
-        <w:spacing w:after="0" w:line="240" w:lineRule="auto"/>
-        <w:ind w:right="90"/>
-        <w:rPr>
-          <w:sz w:val="20"/>
-        </w:rPr>
-      </w:pPr>
-      <w:r>
-        <w:rPr>
-          <w:sz w:val="20"/>
-        </w:rPr>
-        <w:t>%</w:t>
-      </w:r>
-      <w:proofErr w:type="spellStart"/>
-      <w:r>
-        <w:rPr>
-          <w:sz w:val="20"/>
-        </w:rPr>
-        <w:t>matplotlib</w:t>
-      </w:r>
-      <w:proofErr w:type="spellEnd"/>
-      <w:r>
-        <w:rPr>
-          <w:sz w:val="20"/>
-        </w:rPr>
-        <w:t xml:space="preserve"> inline</w:t>
-      </w:r>
-      <w:r>
-        <w:rPr>
-          <w:sz w:val="20"/>
-        </w:rPr>
-        <w:t xml:space="preserve"> -&gt;set to work interactively</w:t>
-      </w:r>
-    </w:p>
-    <w:p>
-      <w:pPr>
-        <w:spacing w:after="0" w:line="240" w:lineRule="auto"/>
-        <w:ind w:right="90"/>
-        <w:rPr>
-          <w:sz w:val="20"/>
-        </w:rPr>
-      </w:pPr>
-      <w:r>
-        <w:rPr>
-          <w:sz w:val="20"/>
-        </w:rPr>
-        <w:t xml:space="preserve">%precision N= </w:t>
-      </w:r>
-      <w:r>
-        <w:rPr>
-          <w:sz w:val="20"/>
-        </w:rPr>
-        <w:t>for pretty printing.</w:t>
-      </w:r>
-    </w:p>
-    <w:p>
-      <w:pPr>
-        <w:spacing w:after="0" w:line="240" w:lineRule="auto"/>
-        <w:ind w:right="90"/>
-        <w:rPr>
-          <w:sz w:val="20"/>
-        </w:rPr>
-      </w:pPr>
-      <w:r>
-        <w:rPr>
-          <w:sz w:val="20"/>
-        </w:rPr>
-        <w:t>%</w:t>
-      </w:r>
-      <w:proofErr w:type="spellStart"/>
-      <w:r>
-        <w:rPr>
-          <w:sz w:val="20"/>
-        </w:rPr>
-        <w:t>dhist</w:t>
-      </w:r>
-      <w:proofErr w:type="spellEnd"/>
-      <w:r>
-        <w:rPr>
-          <w:sz w:val="20"/>
-        </w:rPr>
-        <w:t>,</w:t>
-      </w:r>
-      <w:r>
-        <w:rPr>
-          <w:sz w:val="20"/>
-        </w:rPr>
-        <w:t xml:space="preserve">      </w:t>
-      </w:r>
-      <w:r>
-        <w:rPr>
-          <w:sz w:val="20"/>
-        </w:rPr>
-        <w:t xml:space="preserve"> _dh</w:t>
-      </w:r>
-    </w:p>
-    <w:p>
-      <w:pPr>
-        <w:spacing w:after="0" w:line="240" w:lineRule="auto"/>
-        <w:ind w:right="90"/>
-        <w:rPr>
-          <w:sz w:val="20"/>
-        </w:rPr>
-      </w:pPr>
-      <w:r>
-        <w:rPr>
-          <w:sz w:val="20"/>
-        </w:rPr>
-        <w:t>%history</w:t>
-      </w:r>
-      <w:r>
-        <w:rPr>
-          <w:sz w:val="20"/>
-        </w:rPr>
-        <w:t xml:space="preserve"> -n </w:t>
-      </w:r>
-      <w:r>
-        <w:rPr>
-          <w:i/>
-          <w:sz w:val="16"/>
-        </w:rPr>
-        <w:t>(</w:t>
-      </w:r>
-      <w:proofErr w:type="spellStart"/>
-      <w:r>
-        <w:rPr>
-          <w:i/>
-          <w:sz w:val="16"/>
-        </w:rPr>
-        <w:t>num</w:t>
-      </w:r>
-      <w:proofErr w:type="spellEnd"/>
-      <w:r>
-        <w:rPr>
-          <w:i/>
-          <w:sz w:val="16"/>
-        </w:rPr>
-        <w:t>)</w:t>
-      </w:r>
-      <w:r>
-        <w:rPr>
-          <w:sz w:val="18"/>
-        </w:rPr>
-        <w:t xml:space="preserve"> </w:t>
-      </w:r>
-      <w:r>
-        <w:rPr>
-          <w:sz w:val="20"/>
-        </w:rPr>
-        <w:t xml:space="preserve">-l 100 </w:t>
-      </w:r>
-      <w:r>
-        <w:rPr>
-          <w:i/>
-          <w:sz w:val="16"/>
-        </w:rPr>
-        <w:t>(last)</w:t>
-      </w:r>
-      <w:r>
-        <w:rPr>
-          <w:sz w:val="16"/>
-        </w:rPr>
-        <w:t xml:space="preserve"> </w:t>
-      </w:r>
-      <w:r>
-        <w:rPr>
-          <w:sz w:val="20"/>
-        </w:rPr>
-        <w:t xml:space="preserve">-g </w:t>
-      </w:r>
-      <w:r>
-        <w:rPr>
-          <w:i/>
-          <w:sz w:val="16"/>
-        </w:rPr>
-        <w:t>(global)</w:t>
-      </w:r>
-      <w:r>
-        <w:rPr>
-          <w:sz w:val="16"/>
-        </w:rPr>
-        <w:t xml:space="preserve"> </w:t>
-      </w:r>
-      <w:r>
-        <w:rPr>
-          <w:sz w:val="20"/>
-        </w:rPr>
-        <w:t>-f FILE</w:t>
-      </w:r>
-    </w:p>
-    <w:p>
-      <w:pPr>
-        <w:spacing w:after="0" w:line="240" w:lineRule="auto"/>
-        <w:ind w:right="90"/>
-        <w:rPr>
-          <w:sz w:val="24"/>
-        </w:rPr>
-      </w:pPr>
-      <w:r>
-        <w:rPr>
-          <w:sz w:val="20"/>
-        </w:rPr>
-        <w:t xml:space="preserve">%edit -x </w:t>
-      </w:r>
-      <w:r>
-        <w:rPr>
-          <w:i/>
-          <w:sz w:val="16"/>
-        </w:rPr>
-        <w:t>(do not execute)</w:t>
-      </w:r>
-      <w:r>
-        <w:rPr>
-          <w:sz w:val="20"/>
-        </w:rPr>
-        <w:t xml:space="preserve"> </w:t>
-      </w:r>
-      <w:r>
-        <w:rPr>
-          <w:sz w:val="20"/>
-        </w:rPr>
-        <w:t xml:space="preserve">             </w:t>
-      </w:r>
-      <w:r>
-        <w:rPr>
-          <w:sz w:val="20"/>
-        </w:rPr>
-        <w:t>%save FILE cells</w:t>
-      </w:r>
-    </w:p>
-    <w:p>
-      <w:pPr>
-        <w:spacing w:after="0" w:line="240" w:lineRule="auto"/>
-        <w:ind w:right="90"/>
-        <w:rPr>
-          <w:sz w:val="16"/>
-        </w:rPr>
-      </w:pPr>
-      <w:r>
-        <w:rPr>
-          <w:sz w:val="20"/>
-        </w:rPr>
-        <w:t xml:space="preserve">%rerun -l 10 </w:t>
-      </w:r>
-      <w:r>
-        <w:rPr>
-          <w:i/>
-          <w:sz w:val="16"/>
-        </w:rPr>
-        <w:t xml:space="preserve">(last </w:t>
-      </w:r>
-      <w:r>
-        <w:rPr>
-          <w:i/>
-          <w:sz w:val="16"/>
-        </w:rPr>
-        <w:t xml:space="preserve">10 </w:t>
-      </w:r>
-      <w:r>
-        <w:rPr>
-          <w:i/>
-          <w:sz w:val="16"/>
-        </w:rPr>
-        <w:t>without this one)</w:t>
-      </w:r>
-    </w:p>
-    <w:p>
-      <w:pPr>
-        <w:spacing w:after="0" w:line="240" w:lineRule="auto"/>
-        <w:ind w:right="90"/>
-        <w:rPr>
-          <w:sz w:val="20"/>
-        </w:rPr>
-      </w:pPr>
-      <w:r>
-        <w:rPr>
-          <w:sz w:val="20"/>
-        </w:rPr>
-        <w:t xml:space="preserve">%macro name </w:t>
-      </w:r>
-      <w:r>
-        <w:rPr>
-          <w:sz w:val="18"/>
-        </w:rPr>
-        <w:t>34-36</w:t>
-      </w:r>
-      <w:r>
-        <w:rPr>
-          <w:sz w:val="20"/>
-        </w:rPr>
-        <w:t xml:space="preserve"> </w:t>
-      </w:r>
-      <w:r>
-        <w:rPr>
-          <w:i/>
-          <w:sz w:val="16"/>
-        </w:rPr>
-        <w:t>(lines)</w:t>
+          <w:i/>
+          <w:sz w:val="16"/>
+          <w:szCs w:val="16"/>
+        </w:rPr>
+        <w:t xml:space="preserve"> notebook</w:t>
       </w:r>
     </w:p>
     <w:p>
@@ -10320,510 +11143,13 @@
           <w:bottom w:val="single" w:sz="6" w:space="1" w:color="auto"/>
         </w:pBdr>
         <w:spacing w:after="0" w:line="240" w:lineRule="auto"/>
-        <w:ind w:right="90" w:firstLine="720"/>
-        <w:jc w:val="right"/>
-        <w:rPr>
-          <w:sz w:val="14"/>
+        <w:ind w:right="90"/>
+        <w:rPr>
+          <w:i/>
+          <w:sz w:val="16"/>
           <w:szCs w:val="16"/>
         </w:rPr>
       </w:pPr>
-      <w:r>
-        <w:rPr>
-          <w:sz w:val="14"/>
-          <w:szCs w:val="16"/>
-        </w:rPr>
-        <w:t xml:space="preserve">23/1-5, ~2/3-4 </w:t>
-      </w:r>
-      <w:r>
-        <w:rPr>
-          <w:i/>
-          <w:sz w:val="14"/>
-          <w:szCs w:val="16"/>
-        </w:rPr>
-        <w:t>(~=session ago)</w:t>
-      </w:r>
-    </w:p>
-    <w:p>
-      <w:pPr>
-        <w:spacing w:after="0" w:line="240" w:lineRule="auto"/>
-        <w:ind w:right="90"/>
-        <w:rPr>
-          <w:sz w:val="20"/>
-        </w:rPr>
-      </w:pPr>
-      <w:proofErr w:type="gramStart"/>
-      <w:r>
-        <w:rPr>
-          <w:b/>
-          <w:color w:val="FF0000"/>
-          <w:sz w:val="20"/>
-        </w:rPr>
-        <w:t>try</w:t>
-      </w:r>
-      <w:proofErr w:type="gramEnd"/>
-      <w:r>
-        <w:rPr>
-          <w:sz w:val="20"/>
-        </w:rPr>
-        <w:t>:</w:t>
-      </w:r>
-    </w:p>
-    <w:p>
-      <w:pPr>
-        <w:spacing w:after="0" w:line="240" w:lineRule="auto"/>
-        <w:ind w:right="90"/>
-        <w:rPr>
-          <w:i/>
-          <w:sz w:val="20"/>
-        </w:rPr>
-      </w:pPr>
-      <w:r>
-        <w:rPr>
-          <w:sz w:val="20"/>
-        </w:rPr>
-        <w:t xml:space="preserve">       </w:t>
-      </w:r>
-      <w:r>
-        <w:rPr>
-          <w:i/>
-          <w:sz w:val="16"/>
-        </w:rPr>
-        <w:t>exp</w:t>
-      </w:r>
-      <w:r>
-        <w:rPr>
-          <w:i/>
-          <w:sz w:val="16"/>
-        </w:rPr>
-        <w:t xml:space="preserve">ression1 </w:t>
-      </w:r>
-    </w:p>
-    <w:p>
-      <w:pPr>
-        <w:spacing w:after="0" w:line="240" w:lineRule="auto"/>
-        <w:ind w:right="90"/>
-        <w:rPr>
-          <w:sz w:val="20"/>
-        </w:rPr>
-      </w:pPr>
-      <w:proofErr w:type="gramStart"/>
-      <w:r>
-        <w:rPr>
-          <w:b/>
-          <w:color w:val="FF0000"/>
-          <w:sz w:val="20"/>
-        </w:rPr>
-        <w:t>except</w:t>
-      </w:r>
-      <w:proofErr w:type="gramEnd"/>
-      <w:r>
-        <w:rPr>
-          <w:sz w:val="20"/>
-        </w:rPr>
-        <w:t>:</w:t>
-      </w:r>
-    </w:p>
-    <w:p>
-      <w:pPr>
-        <w:pBdr>
-          <w:bottom w:val="single" w:sz="4" w:space="1" w:color="auto"/>
-        </w:pBdr>
-        <w:spacing w:after="0" w:line="240" w:lineRule="auto"/>
-        <w:ind w:right="90"/>
-        <w:rPr>
-          <w:i/>
-          <w:sz w:val="16"/>
-        </w:rPr>
-      </w:pPr>
-      <w:r>
-        <w:rPr>
-          <w:i/>
-          <w:sz w:val="16"/>
-        </w:rPr>
-        <w:t xml:space="preserve">        </w:t>
-      </w:r>
-      <w:proofErr w:type="spellStart"/>
-      <w:r>
-        <w:rPr>
-          <w:i/>
-          <w:sz w:val="16"/>
-        </w:rPr>
-        <w:t>ErrorName</w:t>
-      </w:r>
-      <w:proofErr w:type="spellEnd"/>
-      <w:r>
-        <w:rPr>
-          <w:i/>
-          <w:sz w:val="16"/>
-        </w:rPr>
-        <w:t xml:space="preserve">: </w:t>
-      </w:r>
-      <w:r>
-        <w:rPr>
-          <w:i/>
-          <w:sz w:val="16"/>
-        </w:rPr>
-        <w:t>expression2</w:t>
-      </w:r>
-      <w:r>
-        <w:rPr>
-          <w:i/>
-          <w:sz w:val="16"/>
-        </w:rPr>
-        <w:t xml:space="preserve">          </w:t>
-      </w:r>
-      <w:r>
-        <w:rPr>
-          <w:i/>
-          <w:sz w:val="16"/>
-        </w:rPr>
-        <w:t>(</w:t>
-      </w:r>
-      <w:proofErr w:type="spellStart"/>
-      <w:r>
-        <w:rPr>
-          <w:i/>
-          <w:sz w:val="16"/>
-        </w:rPr>
-        <w:t>IOError</w:t>
-      </w:r>
-      <w:proofErr w:type="spellEnd"/>
-      <w:r>
-        <w:rPr>
-          <w:i/>
-          <w:sz w:val="16"/>
-        </w:rPr>
-        <w:t xml:space="preserve">, </w:t>
-      </w:r>
-      <w:proofErr w:type="spellStart"/>
-      <w:r>
-        <w:rPr>
-          <w:i/>
-          <w:sz w:val="16"/>
-        </w:rPr>
-        <w:t>ValueError</w:t>
-      </w:r>
-      <w:proofErr w:type="spellEnd"/>
-      <w:r>
-        <w:rPr>
-          <w:i/>
-          <w:sz w:val="16"/>
-        </w:rPr>
-        <w:t>…)</w:t>
-      </w:r>
-    </w:p>
-    <w:p>
-      <w:pPr>
-        <w:spacing w:after="0" w:line="240" w:lineRule="auto"/>
-        <w:ind w:right="90"/>
-        <w:rPr>
-          <w:i/>
-          <w:sz w:val="18"/>
-        </w:rPr>
-      </w:pPr>
-      <w:r>
-        <w:rPr>
-          <w:i/>
-          <w:sz w:val="18"/>
-        </w:rPr>
-        <w:t>(</w:t>
-      </w:r>
-      <w:proofErr w:type="spellStart"/>
-      <w:proofErr w:type="gramStart"/>
-      <w:r>
-        <w:rPr>
-          <w:i/>
-          <w:sz w:val="18"/>
-        </w:rPr>
-        <w:t>sudo</w:t>
-      </w:r>
-      <w:proofErr w:type="spellEnd"/>
-      <w:proofErr w:type="gramEnd"/>
-      <w:r>
-        <w:rPr>
-          <w:i/>
-          <w:sz w:val="18"/>
-        </w:rPr>
-        <w:t>) pip install package           (</w:t>
-      </w:r>
-      <w:proofErr w:type="spellStart"/>
-      <w:r>
-        <w:rPr>
-          <w:i/>
-          <w:sz w:val="18"/>
-        </w:rPr>
-        <w:t>sudo</w:t>
-      </w:r>
-      <w:proofErr w:type="spellEnd"/>
-      <w:r>
-        <w:rPr>
-          <w:i/>
-          <w:sz w:val="18"/>
-        </w:rPr>
-        <w:t>) pip list</w:t>
-      </w:r>
-    </w:p>
-    <w:p>
-      <w:pPr>
-        <w:spacing w:after="0" w:line="240" w:lineRule="auto"/>
-        <w:ind w:right="90"/>
-        <w:rPr>
-          <w:i/>
-          <w:sz w:val="18"/>
-        </w:rPr>
-      </w:pPr>
-      <w:proofErr w:type="spellStart"/>
-      <w:proofErr w:type="gramStart"/>
-      <w:r>
-        <w:rPr>
-          <w:i/>
-          <w:sz w:val="18"/>
-        </w:rPr>
-        <w:t>conda</w:t>
-      </w:r>
-      <w:proofErr w:type="spellEnd"/>
-      <w:proofErr w:type="gramEnd"/>
-      <w:r>
-        <w:rPr>
-          <w:i/>
-          <w:sz w:val="18"/>
-        </w:rPr>
-        <w:t xml:space="preserve"> install package                     </w:t>
-      </w:r>
-      <w:proofErr w:type="spellStart"/>
-      <w:r>
-        <w:rPr>
-          <w:i/>
-          <w:sz w:val="18"/>
-        </w:rPr>
-        <w:t>conda</w:t>
-      </w:r>
-      <w:proofErr w:type="spellEnd"/>
-      <w:r>
-        <w:rPr>
-          <w:i/>
-          <w:sz w:val="18"/>
-        </w:rPr>
-        <w:t xml:space="preserve"> list</w:t>
-      </w:r>
-    </w:p>
-    <w:p>
-      <w:pPr>
-        <w:spacing w:after="0" w:line="240" w:lineRule="auto"/>
-        <w:ind w:right="90"/>
-        <w:rPr>
-          <w:i/>
-          <w:sz w:val="16"/>
-          <w:szCs w:val="16"/>
-        </w:rPr>
-      </w:pPr>
-      <w:proofErr w:type="spellStart"/>
-      <w:proofErr w:type="gramStart"/>
-      <w:r>
-        <w:rPr>
-          <w:i/>
-          <w:sz w:val="16"/>
-          <w:szCs w:val="16"/>
-        </w:rPr>
-        <w:t>sudo</w:t>
-      </w:r>
-      <w:proofErr w:type="spellEnd"/>
-      <w:proofErr w:type="gramEnd"/>
-      <w:r>
-        <w:rPr>
-          <w:i/>
-          <w:sz w:val="16"/>
-          <w:szCs w:val="16"/>
-        </w:rPr>
-        <w:t xml:space="preserve"> pip install -U </w:t>
-      </w:r>
-      <w:proofErr w:type="spellStart"/>
-      <w:r>
-        <w:rPr>
-          <w:i/>
-          <w:sz w:val="16"/>
-          <w:szCs w:val="16"/>
-        </w:rPr>
-        <w:t>virtualenv</w:t>
-      </w:r>
-      <w:proofErr w:type="spellEnd"/>
-    </w:p>
-    <w:p>
-      <w:pPr>
-        <w:spacing w:after="0" w:line="240" w:lineRule="auto"/>
-        <w:ind w:right="90"/>
-        <w:rPr>
-          <w:i/>
-          <w:sz w:val="16"/>
-          <w:szCs w:val="16"/>
-        </w:rPr>
-      </w:pPr>
-      <w:proofErr w:type="spellStart"/>
-      <w:proofErr w:type="gramStart"/>
-      <w:r>
-        <w:rPr>
-          <w:i/>
-          <w:sz w:val="16"/>
-          <w:szCs w:val="16"/>
-        </w:rPr>
-        <w:t>virtualenv</w:t>
-      </w:r>
-      <w:proofErr w:type="spellEnd"/>
-      <w:proofErr w:type="gramEnd"/>
-      <w:r>
-        <w:rPr>
-          <w:i/>
-          <w:sz w:val="16"/>
-          <w:szCs w:val="16"/>
-        </w:rPr>
-        <w:t xml:space="preserve"> </w:t>
-      </w:r>
-      <w:proofErr w:type="spellStart"/>
-      <w:r>
-        <w:rPr>
-          <w:i/>
-          <w:sz w:val="16"/>
-          <w:szCs w:val="16"/>
-        </w:rPr>
-        <w:t>dir_name</w:t>
-      </w:r>
-      <w:proofErr w:type="spellEnd"/>
-    </w:p>
-    <w:p>
-      <w:pPr>
-        <w:spacing w:after="0" w:line="240" w:lineRule="auto"/>
-        <w:ind w:right="90"/>
-        <w:rPr>
-          <w:i/>
-          <w:sz w:val="16"/>
-          <w:szCs w:val="16"/>
-        </w:rPr>
-      </w:pPr>
-      <w:proofErr w:type="gramStart"/>
-      <w:r>
-        <w:rPr>
-          <w:i/>
-          <w:sz w:val="16"/>
-          <w:szCs w:val="16"/>
-        </w:rPr>
-        <w:t>source</w:t>
-      </w:r>
-      <w:proofErr w:type="gramEnd"/>
-      <w:r>
-        <w:rPr>
-          <w:i/>
-          <w:sz w:val="16"/>
-          <w:szCs w:val="16"/>
-        </w:rPr>
-        <w:t xml:space="preserve"> </w:t>
-      </w:r>
-      <w:proofErr w:type="spellStart"/>
-      <w:r>
-        <w:rPr>
-          <w:i/>
-          <w:sz w:val="16"/>
-          <w:szCs w:val="16"/>
-        </w:rPr>
-        <w:t>dir_name</w:t>
-      </w:r>
-      <w:proofErr w:type="spellEnd"/>
-      <w:r>
-        <w:rPr>
-          <w:i/>
-          <w:sz w:val="16"/>
-          <w:szCs w:val="16"/>
-        </w:rPr>
-        <w:t xml:space="preserve"> /bin/</w:t>
-      </w:r>
-      <w:r>
-        <w:rPr>
-          <w:b/>
-          <w:i/>
-          <w:sz w:val="16"/>
-          <w:szCs w:val="16"/>
-        </w:rPr>
-        <w:t>activate</w:t>
-      </w:r>
-      <w:r>
-        <w:rPr>
-          <w:i/>
-          <w:sz w:val="16"/>
-          <w:szCs w:val="16"/>
-        </w:rPr>
-        <w:t>……</w:t>
-      </w:r>
-      <w:r>
-        <w:rPr>
-          <w:b/>
-          <w:i/>
-          <w:sz w:val="16"/>
-          <w:szCs w:val="16"/>
-        </w:rPr>
-        <w:t>deactivate</w:t>
-      </w:r>
-    </w:p>
-    <w:p>
-      <w:pPr>
-        <w:spacing w:after="0" w:line="240" w:lineRule="auto"/>
-        <w:ind w:right="90"/>
-        <w:rPr>
-          <w:i/>
-          <w:sz w:val="16"/>
-          <w:szCs w:val="16"/>
-        </w:rPr>
-      </w:pPr>
-      <w:r>
-        <w:rPr>
-          <w:i/>
-          <w:sz w:val="16"/>
-          <w:szCs w:val="16"/>
-        </w:rPr>
-        <w:t xml:space="preserve">         </w:t>
-      </w:r>
-      <w:proofErr w:type="gramStart"/>
-      <w:r>
-        <w:rPr>
-          <w:i/>
-          <w:sz w:val="16"/>
-          <w:szCs w:val="16"/>
-        </w:rPr>
-        <w:t>pip</w:t>
-      </w:r>
-      <w:proofErr w:type="gramEnd"/>
-      <w:r>
-        <w:rPr>
-          <w:i/>
-          <w:sz w:val="16"/>
-          <w:szCs w:val="16"/>
-        </w:rPr>
-        <w:t xml:space="preserve"> install name(s) </w:t>
-      </w:r>
-      <w:r>
-        <w:rPr>
-          <w:i/>
-          <w:sz w:val="16"/>
-          <w:szCs w:val="16"/>
-        </w:rPr>
-        <w:sym w:font="Wingdings" w:char="F0E0"/>
-      </w:r>
-      <w:r>
-        <w:rPr>
-          <w:i/>
-          <w:sz w:val="16"/>
-          <w:szCs w:val="16"/>
-        </w:rPr>
-        <w:t xml:space="preserve"> goes in </w:t>
-      </w:r>
-      <w:proofErr w:type="spellStart"/>
-      <w:r>
-        <w:rPr>
-          <w:i/>
-          <w:sz w:val="16"/>
-          <w:szCs w:val="16"/>
-        </w:rPr>
-        <w:t>dir_name</w:t>
-      </w:r>
-      <w:proofErr w:type="spellEnd"/>
     </w:p>
     <w:p>
       <w:pPr>
@@ -10834,57 +11160,11 @@
         <w:ind w:right="90"/>
         <w:rPr>
           <w:i/>
-          <w:sz w:val="16"/>
-          <w:szCs w:val="16"/>
-        </w:rPr>
-      </w:pPr>
-      <w:r>
-        <w:rPr>
-          <w:i/>
-          <w:sz w:val="16"/>
-          <w:szCs w:val="16"/>
-        </w:rPr>
-        <w:t xml:space="preserve">                     </w:t>
-      </w:r>
-      <w:proofErr w:type="spellStart"/>
-      <w:proofErr w:type="gramStart"/>
-      <w:r>
-        <w:rPr>
-          <w:i/>
-          <w:sz w:val="16"/>
-          <w:szCs w:val="16"/>
-        </w:rPr>
-        <w:t>dir_name</w:t>
-      </w:r>
-      <w:proofErr w:type="spellEnd"/>
-      <w:r>
-        <w:rPr>
-          <w:i/>
-          <w:sz w:val="16"/>
-          <w:szCs w:val="16"/>
-        </w:rPr>
-        <w:t>/bin/</w:t>
-      </w:r>
-      <w:proofErr w:type="spellStart"/>
-      <w:r>
-        <w:rPr>
-          <w:i/>
-          <w:sz w:val="16"/>
-          <w:szCs w:val="16"/>
-        </w:rPr>
-        <w:t>jupyter</w:t>
-      </w:r>
-      <w:proofErr w:type="spellEnd"/>
-      <w:proofErr w:type="gramEnd"/>
-      <w:r>
-        <w:rPr>
-          <w:i/>
-          <w:sz w:val="16"/>
-          <w:szCs w:val="16"/>
-        </w:rPr>
-        <w:t xml:space="preserve"> notebook</w:t>
-      </w:r>
-    </w:p>
+        </w:rPr>
+      </w:pPr>
+      <w:bookmarkStart w:id="0" w:name="_GoBack"/>
+    </w:p>
+    <w:bookmarkEnd w:id="0"/>
     <w:p>
       <w:pPr>
         <w:pBdr>
@@ -11000,6 +11280,38 @@
           <w:sz w:val="14"/>
         </w:rPr>
         <w:t>sklearn</w:t>
+      </w:r>
+      <w:proofErr w:type="spellEnd"/>
+      <w:r>
+        <w:rPr>
+          <w:i/>
+          <w:sz w:val="14"/>
+        </w:rPr>
+        <w:t xml:space="preserve"> </w:t>
+      </w:r>
+      <w:proofErr w:type="spellStart"/>
+      <w:r>
+        <w:rPr>
+          <w:i/>
+          <w:sz w:val="14"/>
+        </w:rPr>
+        <w:t>plotly</w:t>
+      </w:r>
+      <w:proofErr w:type="spellEnd"/>
+      <w:r>
+        <w:rPr>
+          <w:i/>
+          <w:sz w:val="14"/>
+        </w:rPr>
+        <w:t xml:space="preserve"> </w:t>
+      </w:r>
+      <w:proofErr w:type="spellStart"/>
+      <w:r>
+        <w:rPr>
+          <w:i/>
+          <w:sz w:val="14"/>
+        </w:rPr>
+        <w:t>pydotplus</w:t>
       </w:r>
       <w:proofErr w:type="spellEnd"/>
     </w:p>
@@ -16280,7 +16592,7 @@
 </file>
 
 <file path=customXml/itemProps1.xml><?xml version="1.0" encoding="utf-8"?>
-<ds:datastoreItem xmlns:ds="http://schemas.openxmlformats.org/officeDocument/2006/customXml" ds:itemID="{056E3C27-D0CB-4173-90F9-9CC49ADDF07E}">
+<ds:datastoreItem xmlns:ds="http://schemas.openxmlformats.org/officeDocument/2006/customXml" ds:itemID="{99615665-0272-4AD3-84C9-1C5F4038A168}">
   <ds:schemaRefs>
     <ds:schemaRef ds:uri="http://schemas.openxmlformats.org/officeDocument/2006/bibliography"/>
   </ds:schemaRefs>

</xml_diff>